<commit_message>
correction des point de pagination slider
</commit_message>
<xml_diff>
--- a/Correction bug/Correction.docx
+++ b/Correction bug/Correction.docx
@@ -137,7 +137,7 @@
           <w:sz w:val="24"/>
           <w:szCs w:val="24"/>
         </w:rPr>
-        <w:t>Je vois donc la ligne de code correspondant et vois qu’effectivement la longueur du tableau est proportionnel au nombre d’image dans le tableau, donc 3 mais nous avons que l’id 0,1 et2 donc j’applique un -1 sur « lenght » a la ligne 15 du fichier src  &gt; components  &gt; containers  &gt; slider  &gt;  index.js</w:t>
+        <w:t>Je vois donc la ligne de code correspondant et vois qu’effectivement la longueur du tableau est proportionnel au nombre d’image dans le tableau, donc 3 mais nous avons que l’id 0,1 et2 donc j’applique un -1 sur « lenght » a la ligne 15 du fichier src  &gt; containers  &gt; slider  &gt;  index.js</w:t>
       </w:r>
     </w:p>
     <w:p>
@@ -284,7 +284,21 @@
           <w:sz w:val="24"/>
           <w:szCs w:val="24"/>
         </w:rPr>
-        <w:t>Le soucis était que le .map qui servais a généré les points du slider, était dans un autre .map donc a chaque fois qu’on généré le slider ont généré les points.</w:t>
+        <w:t xml:space="preserve">Le soucis était que le .map qui servais </w:t>
+      </w:r>
+      <w:r>
+        <w:rPr>
+          <w:sz w:val="24"/>
+          <w:szCs w:val="24"/>
+        </w:rPr>
+        <w:t>à</w:t>
+      </w:r>
+      <w:r>
+        <w:rPr>
+          <w:sz w:val="24"/>
+          <w:szCs w:val="24"/>
+        </w:rPr>
+        <w:t xml:space="preserve"> généré les points du slider, était dans un autre .map donc a chaque fois qu’on généré le slider ont généré les points.</w:t>
       </w:r>
     </w:p>
     <w:p>

</xml_diff>

<commit_message>
petite correction pour le length qui était undifined
</commit_message>
<xml_diff>
--- a/Correction bug/Correction.docx
+++ b/Correction bug/Correction.docx
@@ -37,6 +37,7 @@
           <w:u w:val="single"/>
         </w:rPr>
       </w:pPr>
+      <w:proofErr w:type="spellStart"/>
       <w:r>
         <w:rPr>
           <w:sz w:val="28"/>
@@ -44,7 +45,17 @@
           <w:highlight w:val="yellow"/>
           <w:u w:val="single"/>
         </w:rPr>
-        <w:t>Slider image blanc :</w:t>
+        <w:t>Slider</w:t>
+      </w:r>
+      <w:proofErr w:type="spellEnd"/>
+      <w:r>
+        <w:rPr>
+          <w:sz w:val="28"/>
+          <w:szCs w:val="28"/>
+          <w:highlight w:val="yellow"/>
+          <w:u w:val="single"/>
+        </w:rPr>
+        <w:t xml:space="preserve"> image blanc :</w:t>
       </w:r>
       <w:r>
         <w:rPr>
@@ -67,7 +78,39 @@
           <w:sz w:val="24"/>
           <w:szCs w:val="24"/>
         </w:rPr>
-        <w:t>J’ai dans un premier temp consulter le « react dev tools » dans la partie « </w:t>
+        <w:t>J’ai dans un premier temp consulter le « </w:t>
+      </w:r>
+      <w:proofErr w:type="spellStart"/>
+      <w:r>
+        <w:rPr>
+          <w:sz w:val="24"/>
+          <w:szCs w:val="24"/>
+        </w:rPr>
+        <w:t>react</w:t>
+      </w:r>
+      <w:proofErr w:type="spellEnd"/>
+      <w:r>
+        <w:rPr>
+          <w:sz w:val="24"/>
+          <w:szCs w:val="24"/>
+        </w:rPr>
+        <w:t xml:space="preserve"> dev </w:t>
+      </w:r>
+      <w:proofErr w:type="spellStart"/>
+      <w:r>
+        <w:rPr>
+          <w:sz w:val="24"/>
+          <w:szCs w:val="24"/>
+        </w:rPr>
+        <w:t>tools</w:t>
+      </w:r>
+      <w:proofErr w:type="spellEnd"/>
+      <w:r>
+        <w:rPr>
+          <w:sz w:val="24"/>
+          <w:szCs w:val="24"/>
+        </w:rPr>
+        <w:t> » dans la partie « </w:t>
       </w:r>
       <w:r>
         <w:rPr>
@@ -81,7 +124,23 @@
           <w:sz w:val="24"/>
           <w:szCs w:val="24"/>
         </w:rPr>
-        <w:t> » le slider afin de regarder le state et voir comment le slide se comporte au changement des images. Je constate que le slide comporte normalement 3 images mais que celui-ci va chercher une image avec un id 3 or dans un « tableau » avec 3 images, il y a un id 0, 1 et 2 donc il y a un souci sur l’appel d’un id 3.</w:t>
+        <w:t xml:space="preserve"> » le </w:t>
+      </w:r>
+      <w:proofErr w:type="spellStart"/>
+      <w:r>
+        <w:rPr>
+          <w:sz w:val="24"/>
+          <w:szCs w:val="24"/>
+        </w:rPr>
+        <w:t>slider</w:t>
+      </w:r>
+      <w:proofErr w:type="spellEnd"/>
+      <w:r>
+        <w:rPr>
+          <w:sz w:val="24"/>
+          <w:szCs w:val="24"/>
+        </w:rPr>
+        <w:t xml:space="preserve"> afin de regarder le state et voir comment le slide se comporte au changement des images. Je constate que le slide comporte normalement 3 images mais que celui-ci va chercher une image avec un id 3 or dans un « tableau » avec 3 images, il y a un id 0, 1 et 2 donc il y a un souci sur l’appel d’un id 3.</w:t>
       </w:r>
     </w:p>
     <w:p>
@@ -137,7 +196,55 @@
           <w:sz w:val="24"/>
           <w:szCs w:val="24"/>
         </w:rPr>
-        <w:t>Je vois donc la ligne de code correspondant et vois qu’effectivement la longueur du tableau est proportionnel au nombre d’image dans le tableau, donc 3 mais nous avons que l’id 0,1 et2 donc j’applique un -1 sur « lenght » a la ligne 15 du fichier src  &gt; containers  &gt; slider  &gt;  index.js</w:t>
+        <w:t xml:space="preserve">Je vois donc la ligne de code correspondant et vois qu’effectivement la longueur du tableau est proportionnel au nombre d’image dans le tableau, donc 3 mais nous avons que </w:t>
+      </w:r>
+      <w:proofErr w:type="spellStart"/>
+      <w:r>
+        <w:rPr>
+          <w:sz w:val="24"/>
+          <w:szCs w:val="24"/>
+        </w:rPr>
+        <w:t>l’id</w:t>
+      </w:r>
+      <w:proofErr w:type="spellEnd"/>
+      <w:r>
+        <w:rPr>
+          <w:sz w:val="24"/>
+          <w:szCs w:val="24"/>
+        </w:rPr>
+        <w:t xml:space="preserve"> 0,1 et2 donc j’applique un -1 sur « </w:t>
+      </w:r>
+      <w:proofErr w:type="spellStart"/>
+      <w:r>
+        <w:rPr>
+          <w:sz w:val="24"/>
+          <w:szCs w:val="24"/>
+        </w:rPr>
+        <w:t>lenght</w:t>
+      </w:r>
+      <w:proofErr w:type="spellEnd"/>
+      <w:r>
+        <w:rPr>
+          <w:sz w:val="24"/>
+          <w:szCs w:val="24"/>
+        </w:rPr>
+        <w:t xml:space="preserve"> » a la ligne 15 du fichier src  &gt; containers  &gt; </w:t>
+      </w:r>
+      <w:proofErr w:type="spellStart"/>
+      <w:r>
+        <w:rPr>
+          <w:sz w:val="24"/>
+          <w:szCs w:val="24"/>
+        </w:rPr>
+        <w:t>slider</w:t>
+      </w:r>
+      <w:proofErr w:type="spellEnd"/>
+      <w:r>
+        <w:rPr>
+          <w:sz w:val="24"/>
+          <w:szCs w:val="24"/>
+        </w:rPr>
+        <w:t xml:space="preserve">  &gt;  index.js</w:t>
       </w:r>
     </w:p>
     <w:p>
@@ -168,7 +275,25 @@
           <w:szCs w:val="28"/>
           <w:highlight w:val="yellow"/>
         </w:rPr>
-        <w:t>Point position image slider :</w:t>
+        <w:t xml:space="preserve">Point position image </w:t>
+      </w:r>
+      <w:proofErr w:type="spellStart"/>
+      <w:r>
+        <w:rPr>
+          <w:sz w:val="28"/>
+          <w:szCs w:val="28"/>
+          <w:highlight w:val="yellow"/>
+        </w:rPr>
+        <w:t>slider</w:t>
+      </w:r>
+      <w:proofErr w:type="spellEnd"/>
+      <w:r>
+        <w:rPr>
+          <w:sz w:val="28"/>
+          <w:szCs w:val="28"/>
+          <w:highlight w:val="yellow"/>
+        </w:rPr>
+        <w:t> :</w:t>
       </w:r>
       <w:r>
         <w:rPr>
@@ -246,7 +371,23 @@
           <w:sz w:val="24"/>
           <w:szCs w:val="24"/>
         </w:rPr>
-        <w:t>le checked est bloquer sur le dernier input radio.</w:t>
+        <w:t xml:space="preserve">le </w:t>
+      </w:r>
+      <w:proofErr w:type="spellStart"/>
+      <w:r>
+        <w:rPr>
+          <w:sz w:val="24"/>
+          <w:szCs w:val="24"/>
+        </w:rPr>
+        <w:t>checked</w:t>
+      </w:r>
+      <w:proofErr w:type="spellEnd"/>
+      <w:r>
+        <w:rPr>
+          <w:sz w:val="24"/>
+          <w:szCs w:val="24"/>
+        </w:rPr>
+        <w:t xml:space="preserve"> est bloquer sur le dernier input radio.</w:t>
       </w:r>
     </w:p>
     <w:p>
@@ -284,8 +425,25 @@
           <w:sz w:val="24"/>
           <w:szCs w:val="24"/>
         </w:rPr>
-        <w:t xml:space="preserve">Le soucis était que le .map qui servais </w:t>
-      </w:r>
+        <w:t>Le soucis était que le .</w:t>
+      </w:r>
+      <w:proofErr w:type="spellStart"/>
+      <w:r>
+        <w:rPr>
+          <w:sz w:val="24"/>
+          <w:szCs w:val="24"/>
+        </w:rPr>
+        <w:t>map</w:t>
+      </w:r>
+      <w:proofErr w:type="spellEnd"/>
+      <w:r>
+        <w:rPr>
+          <w:sz w:val="24"/>
+          <w:szCs w:val="24"/>
+        </w:rPr>
+        <w:t xml:space="preserve"> qui servais </w:t>
+      </w:r>
+      <w:proofErr w:type="spellStart"/>
       <w:r>
         <w:rPr>
           <w:sz w:val="24"/>
@@ -293,12 +451,89 @@
         </w:rPr>
         <w:t>à</w:t>
       </w:r>
-      <w:r>
-        <w:rPr>
-          <w:sz w:val="24"/>
-          <w:szCs w:val="24"/>
-        </w:rPr>
-        <w:t xml:space="preserve"> généré les points du slider, était dans un autre .map donc a chaque fois qu’on généré le slider ont généré les points.</w:t>
+      <w:proofErr w:type="spellEnd"/>
+      <w:r>
+        <w:rPr>
+          <w:sz w:val="24"/>
+          <w:szCs w:val="24"/>
+        </w:rPr>
+        <w:t xml:space="preserve"> généré les points du </w:t>
+      </w:r>
+      <w:proofErr w:type="spellStart"/>
+      <w:r>
+        <w:rPr>
+          <w:sz w:val="24"/>
+          <w:szCs w:val="24"/>
+        </w:rPr>
+        <w:t>slider</w:t>
+      </w:r>
+      <w:proofErr w:type="spellEnd"/>
+      <w:r>
+        <w:rPr>
+          <w:sz w:val="24"/>
+          <w:szCs w:val="24"/>
+        </w:rPr>
+        <w:t>, était dans un autre .</w:t>
+      </w:r>
+      <w:proofErr w:type="spellStart"/>
+      <w:r>
+        <w:rPr>
+          <w:sz w:val="24"/>
+          <w:szCs w:val="24"/>
+        </w:rPr>
+        <w:t>map</w:t>
+      </w:r>
+      <w:proofErr w:type="spellEnd"/>
+      <w:r>
+        <w:rPr>
+          <w:sz w:val="24"/>
+          <w:szCs w:val="24"/>
+        </w:rPr>
+        <w:t xml:space="preserve"> donc </w:t>
+      </w:r>
+      <w:r>
+        <w:rPr>
+          <w:sz w:val="24"/>
+          <w:szCs w:val="24"/>
+        </w:rPr>
+        <w:t>à</w:t>
+      </w:r>
+      <w:r>
+        <w:rPr>
+          <w:sz w:val="24"/>
+          <w:szCs w:val="24"/>
+        </w:rPr>
+        <w:t xml:space="preserve"> chaque fois qu’</w:t>
+      </w:r>
+      <w:r>
+        <w:rPr>
+          <w:sz w:val="24"/>
+          <w:szCs w:val="24"/>
+        </w:rPr>
+        <w:t>ont</w:t>
+      </w:r>
+      <w:r>
+        <w:rPr>
+          <w:sz w:val="24"/>
+          <w:szCs w:val="24"/>
+        </w:rPr>
+        <w:t xml:space="preserve"> généré le </w:t>
+      </w:r>
+      <w:proofErr w:type="spellStart"/>
+      <w:r>
+        <w:rPr>
+          <w:sz w:val="24"/>
+          <w:szCs w:val="24"/>
+        </w:rPr>
+        <w:t>slider</w:t>
+      </w:r>
+      <w:proofErr w:type="spellEnd"/>
+      <w:r>
+        <w:rPr>
+          <w:sz w:val="24"/>
+          <w:szCs w:val="24"/>
+        </w:rPr>
+        <w:t xml:space="preserve"> ont généré les points.</w:t>
       </w:r>
     </w:p>
     <w:p>
@@ -328,217 +563,14 @@
           <w:sz w:val="24"/>
           <w:szCs w:val="24"/>
         </w:rPr>
-        <w:t>Filtres :</w:t>
-      </w:r>
-    </w:p>
-    <w:p>
-      <w:pPr>
-        <w:rPr>
-          <w:sz w:val="24"/>
-          <w:szCs w:val="24"/>
-        </w:rPr>
-      </w:pPr>
-      <w:r>
-        <w:rPr>
-          <w:sz w:val="24"/>
-          <w:szCs w:val="24"/>
-        </w:rPr>
-        <w:t>Quand on sélectionne une catégorie normalement les filtres sont sensé fonctionné. Mais la rien ne se passe.</w:t>
-      </w:r>
-    </w:p>
-    <w:p>
-      <w:pPr>
-        <w:rPr>
-          <w:sz w:val="24"/>
-          <w:szCs w:val="24"/>
-        </w:rPr>
-      </w:pPr>
-    </w:p>
-    <w:p>
-      <w:pPr>
-        <w:rPr>
-          <w:sz w:val="24"/>
-          <w:szCs w:val="24"/>
-        </w:rPr>
-      </w:pPr>
-    </w:p>
-    <w:p>
-      <w:pPr>
-        <w:rPr>
-          <w:sz w:val="24"/>
-          <w:szCs w:val="24"/>
-        </w:rPr>
-      </w:pPr>
-    </w:p>
-    <w:p>
-      <w:pPr>
-        <w:rPr>
-          <w:sz w:val="24"/>
-          <w:szCs w:val="24"/>
-        </w:rPr>
-      </w:pPr>
-    </w:p>
-    <w:p>
-      <w:pPr>
-        <w:rPr>
-          <w:sz w:val="24"/>
-          <w:szCs w:val="24"/>
-        </w:rPr>
-      </w:pPr>
-    </w:p>
-    <w:p>
-      <w:pPr>
-        <w:rPr>
-          <w:sz w:val="24"/>
-          <w:szCs w:val="24"/>
-        </w:rPr>
-      </w:pPr>
-    </w:p>
-    <w:p>
-      <w:pPr>
-        <w:rPr>
-          <w:sz w:val="24"/>
-          <w:szCs w:val="24"/>
-        </w:rPr>
-      </w:pPr>
-    </w:p>
-    <w:p>
-      <w:pPr>
-        <w:rPr>
-          <w:sz w:val="24"/>
-          <w:szCs w:val="24"/>
-        </w:rPr>
-      </w:pPr>
-    </w:p>
-    <w:p>
-      <w:pPr>
-        <w:rPr>
-          <w:sz w:val="24"/>
-          <w:szCs w:val="24"/>
-        </w:rPr>
-      </w:pPr>
-    </w:p>
-    <w:p>
-      <w:pPr>
-        <w:rPr>
-          <w:sz w:val="24"/>
-          <w:szCs w:val="24"/>
-        </w:rPr>
-      </w:pPr>
-    </w:p>
-    <w:p>
-      <w:pPr>
-        <w:rPr>
-          <w:sz w:val="24"/>
-          <w:szCs w:val="24"/>
-        </w:rPr>
-      </w:pPr>
-    </w:p>
-    <w:p>
-      <w:pPr>
-        <w:pBdr>
-          <w:bottom w:val="single" w:sz="6" w:space="1" w:color="auto"/>
-        </w:pBdr>
-        <w:rPr>
-          <w:sz w:val="24"/>
-          <w:szCs w:val="24"/>
-        </w:rPr>
-      </w:pPr>
-    </w:p>
-    <w:p>
-      <w:pPr>
-        <w:rPr>
-          <w:sz w:val="24"/>
-          <w:szCs w:val="24"/>
-        </w:rPr>
-      </w:pPr>
-      <w:r>
-        <w:rPr>
-          <w:sz w:val="24"/>
-          <w:szCs w:val="24"/>
-        </w:rPr>
-        <w:t xml:space="preserve">Image footer manquante : </w:t>
-      </w:r>
-    </w:p>
-    <w:p>
-      <w:pPr>
-        <w:rPr>
-          <w:sz w:val="24"/>
-          <w:szCs w:val="24"/>
-        </w:rPr>
-      </w:pPr>
-      <w:r>
-        <w:rPr>
-          <w:sz w:val="24"/>
-          <w:szCs w:val="24"/>
-        </w:rPr>
-        <w:t xml:space="preserve">On peut constater au premier abord que l’image du footer ne s’affiche pas. </w:t>
-      </w:r>
-      <w:r>
-        <w:rPr>
-          <w:sz w:val="24"/>
-          <w:szCs w:val="24"/>
-        </w:rPr>
-        <w:t>De ce que je peux voir avec react dev tools c’est que le Imagesrc est und</w:t>
-      </w:r>
-      <w:r>
-        <w:rPr>
-          <w:sz w:val="24"/>
-          <w:szCs w:val="24"/>
-        </w:rPr>
-        <w:t xml:space="preserve">efined donc je pense que </w:t>
-      </w:r>
-      <w:r>
-        <w:rPr>
-          <w:sz w:val="24"/>
-          <w:szCs w:val="24"/>
-        </w:rPr>
-        <w:t>le souci</w:t>
-      </w:r>
-      <w:r>
-        <w:rPr>
-          <w:sz w:val="24"/>
-          <w:szCs w:val="24"/>
-        </w:rPr>
-        <w:t xml:space="preserve"> en vue du code que j’ai parcouru est un problème de props.</w:t>
-      </w:r>
-    </w:p>
-    <w:p>
-      <w:pPr>
-        <w:rPr>
-          <w:sz w:val="24"/>
-          <w:szCs w:val="24"/>
-        </w:rPr>
-      </w:pPr>
-    </w:p>
-    <w:p>
-      <w:pPr>
-        <w:rPr>
-          <w:sz w:val="24"/>
-          <w:szCs w:val="24"/>
-        </w:rPr>
-      </w:pPr>
-      <w:r>
-        <w:rPr>
-          <w:sz w:val="24"/>
-          <w:szCs w:val="24"/>
-        </w:rPr>
-        <w:t xml:space="preserve">Correction : </w:t>
-      </w:r>
-      <w:r>
-        <w:rPr>
-          <w:sz w:val="24"/>
-          <w:szCs w:val="24"/>
-        </w:rPr>
-        <w:br/>
-      </w:r>
-      <w:r>
-        <w:rPr>
-          <w:sz w:val="24"/>
-          <w:szCs w:val="24"/>
-        </w:rPr>
-        <w:br/>
-        <w:t xml:space="preserve">Voir fichier src &gt; pages &gt; home de la ligne 18 a la ligne 27 : expliquer modif </w:t>
+        <w:t xml:space="preserve"> </w:t>
+      </w:r>
+      <w:r>
+        <w:rPr>
+          <w:sz w:val="24"/>
+          <w:szCs w:val="24"/>
+        </w:rPr>
+        <w:t xml:space="preserve">Last pas définie crée last avec un filtre pour envoyer la dernière image </w:t>
       </w:r>
     </w:p>
     <w:sectPr>

</xml_diff>

<commit_message>
correction de l'image footer et mise en place d'un filtre dans home > index.js
</commit_message>
<xml_diff>
--- a/Correction bug/Correction.docx
+++ b/Correction bug/Correction.docx
@@ -228,7 +228,23 @@
           <w:sz w:val="24"/>
           <w:szCs w:val="24"/>
         </w:rPr>
-        <w:t xml:space="preserve"> » a la ligne 15 du fichier src  &gt; containers  &gt; </w:t>
+        <w:t xml:space="preserve"> » a la ligne 15 du fichier </w:t>
+      </w:r>
+      <w:proofErr w:type="gramStart"/>
+      <w:r>
+        <w:rPr>
+          <w:sz w:val="24"/>
+          <w:szCs w:val="24"/>
+        </w:rPr>
+        <w:t>src  &gt;</w:t>
+      </w:r>
+      <w:proofErr w:type="gramEnd"/>
+      <w:r>
+        <w:rPr>
+          <w:sz w:val="24"/>
+          <w:szCs w:val="24"/>
+        </w:rPr>
+        <w:t xml:space="preserve"> containers  &gt; </w:t>
       </w:r>
       <w:proofErr w:type="spellStart"/>
       <w:r>
@@ -425,7 +441,15 @@
           <w:sz w:val="24"/>
           <w:szCs w:val="24"/>
         </w:rPr>
-        <w:t>Le soucis était que le .</w:t>
+        <w:t xml:space="preserve">Le soucis était que </w:t>
+      </w:r>
+      <w:proofErr w:type="gramStart"/>
+      <w:r>
+        <w:rPr>
+          <w:sz w:val="24"/>
+          <w:szCs w:val="24"/>
+        </w:rPr>
+        <w:t>le .</w:t>
       </w:r>
       <w:proofErr w:type="spellStart"/>
       <w:r>
@@ -436,6 +460,7 @@
         <w:t>map</w:t>
       </w:r>
       <w:proofErr w:type="spellEnd"/>
+      <w:proofErr w:type="gramEnd"/>
       <w:r>
         <w:rPr>
           <w:sz w:val="24"/>
@@ -554,8 +579,8 @@
     <w:p>
       <w:pPr>
         <w:rPr>
-          <w:sz w:val="24"/>
-          <w:szCs w:val="24"/>
+          <w:sz w:val="28"/>
+          <w:szCs w:val="28"/>
         </w:rPr>
       </w:pPr>
       <w:r>
@@ -567,11 +592,658 @@
       </w:r>
       <w:r>
         <w:rPr>
-          <w:sz w:val="24"/>
-          <w:szCs w:val="24"/>
-        </w:rPr>
-        <w:t xml:space="preserve">Last pas définie crée last avec un filtre pour envoyer la dernière image </w:t>
-      </w:r>
+          <w:sz w:val="28"/>
+          <w:szCs w:val="28"/>
+          <w:highlight w:val="yellow"/>
+        </w:rPr>
+        <w:t xml:space="preserve">Image </w:t>
+      </w:r>
+      <w:proofErr w:type="spellStart"/>
+      <w:r>
+        <w:rPr>
+          <w:sz w:val="28"/>
+          <w:szCs w:val="28"/>
+          <w:highlight w:val="yellow"/>
+        </w:rPr>
+        <w:t>footer</w:t>
+      </w:r>
+      <w:proofErr w:type="spellEnd"/>
+      <w:r>
+        <w:rPr>
+          <w:sz w:val="28"/>
+          <w:szCs w:val="28"/>
+          <w:highlight w:val="yellow"/>
+        </w:rPr>
+        <w:t xml:space="preserve"> dernier évènement :</w:t>
+      </w:r>
+      <w:r>
+        <w:rPr>
+          <w:sz w:val="28"/>
+          <w:szCs w:val="28"/>
+        </w:rPr>
+        <w:t xml:space="preserve"> </w:t>
+      </w:r>
+    </w:p>
+    <w:p>
+      <w:pPr>
+        <w:rPr>
+          <w:sz w:val="24"/>
+          <w:szCs w:val="24"/>
+        </w:rPr>
+      </w:pPr>
+      <w:r>
+        <w:rPr>
+          <w:sz w:val="24"/>
+          <w:szCs w:val="24"/>
+        </w:rPr>
+        <w:t>Le souci</w:t>
+      </w:r>
+      <w:r>
+        <w:rPr>
+          <w:sz w:val="24"/>
+          <w:szCs w:val="24"/>
+        </w:rPr>
+        <w:t xml:space="preserve"> ici c’est que quand je regarde avec </w:t>
+      </w:r>
+      <w:proofErr w:type="spellStart"/>
+      <w:r>
+        <w:rPr>
+          <w:sz w:val="24"/>
+          <w:szCs w:val="24"/>
+        </w:rPr>
+        <w:t>react</w:t>
+      </w:r>
+      <w:proofErr w:type="spellEnd"/>
+      <w:r>
+        <w:rPr>
+          <w:sz w:val="24"/>
+          <w:szCs w:val="24"/>
+        </w:rPr>
+        <w:t xml:space="preserve"> dev </w:t>
+      </w:r>
+      <w:proofErr w:type="spellStart"/>
+      <w:r>
+        <w:rPr>
+          <w:sz w:val="24"/>
+          <w:szCs w:val="24"/>
+        </w:rPr>
+        <w:t>tool</w:t>
+      </w:r>
+      <w:proofErr w:type="spellEnd"/>
+      <w:r>
+        <w:rPr>
+          <w:sz w:val="24"/>
+          <w:szCs w:val="24"/>
+        </w:rPr>
+        <w:t xml:space="preserve"> le composant </w:t>
+      </w:r>
+      <w:proofErr w:type="spellStart"/>
+      <w:r>
+        <w:rPr>
+          <w:sz w:val="24"/>
+          <w:szCs w:val="24"/>
+        </w:rPr>
+        <w:t>EventCard</w:t>
+      </w:r>
+      <w:proofErr w:type="spellEnd"/>
+      <w:r>
+        <w:rPr>
+          <w:sz w:val="24"/>
+          <w:szCs w:val="24"/>
+        </w:rPr>
+        <w:t xml:space="preserve"> il y a </w:t>
+      </w:r>
+      <w:proofErr w:type="spellStart"/>
+      <w:r>
+        <w:rPr>
+          <w:sz w:val="24"/>
+          <w:szCs w:val="24"/>
+        </w:rPr>
+        <w:t>image.src</w:t>
+      </w:r>
+      <w:proofErr w:type="spellEnd"/>
+      <w:r>
+        <w:rPr>
+          <w:sz w:val="24"/>
+          <w:szCs w:val="24"/>
+        </w:rPr>
+        <w:t xml:space="preserve"> et </w:t>
+      </w:r>
+      <w:proofErr w:type="spellStart"/>
+      <w:r>
+        <w:rPr>
+          <w:sz w:val="24"/>
+          <w:szCs w:val="24"/>
+        </w:rPr>
+        <w:t>title</w:t>
+      </w:r>
+      <w:proofErr w:type="spellEnd"/>
+      <w:r>
+        <w:rPr>
+          <w:sz w:val="24"/>
+          <w:szCs w:val="24"/>
+        </w:rPr>
+        <w:t xml:space="preserve"> qui sont </w:t>
+      </w:r>
+      <w:proofErr w:type="spellStart"/>
+      <w:r>
+        <w:rPr>
+          <w:sz w:val="24"/>
+          <w:szCs w:val="24"/>
+        </w:rPr>
+        <w:t>undefined</w:t>
+      </w:r>
+      <w:proofErr w:type="spellEnd"/>
+      <w:r>
+        <w:rPr>
+          <w:sz w:val="24"/>
+          <w:szCs w:val="24"/>
+        </w:rPr>
+        <w:t xml:space="preserve">. </w:t>
+      </w:r>
+    </w:p>
+    <w:p>
+      <w:pPr>
+        <w:rPr>
+          <w:sz w:val="24"/>
+          <w:szCs w:val="24"/>
+        </w:rPr>
+      </w:pPr>
+    </w:p>
+    <w:p>
+      <w:pPr>
+        <w:rPr>
+          <w:sz w:val="28"/>
+          <w:szCs w:val="28"/>
+        </w:rPr>
+      </w:pPr>
+      <w:r>
+        <w:rPr>
+          <w:sz w:val="28"/>
+          <w:szCs w:val="28"/>
+          <w:highlight w:val="red"/>
+        </w:rPr>
+        <w:t>Correction :</w:t>
+      </w:r>
+      <w:r>
+        <w:rPr>
+          <w:sz w:val="28"/>
+          <w:szCs w:val="28"/>
+        </w:rPr>
+        <w:t xml:space="preserve"> </w:t>
+      </w:r>
+    </w:p>
+    <w:p>
+      <w:pPr>
+        <w:rPr>
+          <w:sz w:val="24"/>
+          <w:szCs w:val="24"/>
+        </w:rPr>
+      </w:pPr>
+      <w:r>
+        <w:rPr>
+          <w:sz w:val="24"/>
+          <w:szCs w:val="24"/>
+        </w:rPr>
+        <w:t>Je me suis donc pench</w:t>
+      </w:r>
+      <w:r>
+        <w:rPr>
+          <w:sz w:val="24"/>
+          <w:szCs w:val="24"/>
+        </w:rPr>
+        <w:t>é</w:t>
+      </w:r>
+      <w:r>
+        <w:rPr>
+          <w:sz w:val="24"/>
+          <w:szCs w:val="24"/>
+        </w:rPr>
+        <w:t xml:space="preserve"> directement sur le </w:t>
+      </w:r>
+      <w:r>
+        <w:rPr>
+          <w:sz w:val="24"/>
+          <w:szCs w:val="24"/>
+        </w:rPr>
+        <w:t>code de</w:t>
+      </w:r>
+      <w:r>
+        <w:rPr>
+          <w:sz w:val="24"/>
+          <w:szCs w:val="24"/>
+        </w:rPr>
+        <w:t xml:space="preserve"> celui-ci je vois que le code a l’air correct au premier abord je </w:t>
+      </w:r>
+      <w:r>
+        <w:rPr>
+          <w:sz w:val="24"/>
+          <w:szCs w:val="24"/>
+        </w:rPr>
+        <w:t>décide</w:t>
+      </w:r>
+      <w:r>
+        <w:rPr>
+          <w:sz w:val="24"/>
+          <w:szCs w:val="24"/>
+        </w:rPr>
+        <w:t xml:space="preserve"> donc de regarder comment est utiliser le composant </w:t>
+      </w:r>
+      <w:proofErr w:type="spellStart"/>
+      <w:r>
+        <w:rPr>
+          <w:sz w:val="24"/>
+          <w:szCs w:val="24"/>
+        </w:rPr>
+        <w:t>EventCard</w:t>
+      </w:r>
+      <w:proofErr w:type="spellEnd"/>
+      <w:r>
+        <w:rPr>
+          <w:sz w:val="24"/>
+          <w:szCs w:val="24"/>
+        </w:rPr>
+        <w:t xml:space="preserve"> dans l’index.js de Home. </w:t>
+      </w:r>
+      <w:r>
+        <w:rPr>
+          <w:sz w:val="24"/>
+          <w:szCs w:val="24"/>
+        </w:rPr>
+        <w:t>Là</w:t>
+      </w:r>
+      <w:r>
+        <w:rPr>
+          <w:sz w:val="24"/>
+          <w:szCs w:val="24"/>
+        </w:rPr>
+        <w:t xml:space="preserve"> je vois que des données sont transmise </w:t>
+      </w:r>
+      <w:r>
+        <w:rPr>
+          <w:sz w:val="24"/>
+          <w:szCs w:val="24"/>
+        </w:rPr>
+        <w:t>à</w:t>
+      </w:r>
+      <w:r>
+        <w:rPr>
+          <w:sz w:val="24"/>
+          <w:szCs w:val="24"/>
+        </w:rPr>
+        <w:t xml:space="preserve"> </w:t>
+      </w:r>
+      <w:proofErr w:type="spellStart"/>
+      <w:r>
+        <w:rPr>
+          <w:sz w:val="24"/>
+          <w:szCs w:val="24"/>
+        </w:rPr>
+        <w:lastRenderedPageBreak/>
+        <w:t>EventCard</w:t>
+      </w:r>
+      <w:proofErr w:type="spellEnd"/>
+      <w:r>
+        <w:rPr>
+          <w:sz w:val="24"/>
+          <w:szCs w:val="24"/>
+        </w:rPr>
+        <w:t xml:space="preserve"> via la </w:t>
+      </w:r>
+      <w:proofErr w:type="spellStart"/>
+      <w:r>
+        <w:rPr>
+          <w:sz w:val="24"/>
+          <w:szCs w:val="24"/>
+        </w:rPr>
+        <w:t>varibale</w:t>
+      </w:r>
+      <w:proofErr w:type="spellEnd"/>
+      <w:r>
+        <w:rPr>
+          <w:sz w:val="24"/>
+          <w:szCs w:val="24"/>
+        </w:rPr>
+        <w:t xml:space="preserve"> last. Je </w:t>
+      </w:r>
+      <w:proofErr w:type="spellStart"/>
+      <w:r>
+        <w:rPr>
+          <w:sz w:val="24"/>
+          <w:szCs w:val="24"/>
+        </w:rPr>
+        <w:t>decide</w:t>
+      </w:r>
+      <w:proofErr w:type="spellEnd"/>
+      <w:r>
+        <w:rPr>
+          <w:sz w:val="24"/>
+          <w:szCs w:val="24"/>
+        </w:rPr>
+        <w:t xml:space="preserve"> donc de mettre un console.log juste en dessous de « </w:t>
+      </w:r>
+      <w:proofErr w:type="spellStart"/>
+      <w:r>
+        <w:rPr>
+          <w:sz w:val="24"/>
+          <w:szCs w:val="24"/>
+        </w:rPr>
+        <w:t>const</w:t>
+      </w:r>
+      <w:proofErr w:type="spellEnd"/>
+      <w:r>
+        <w:rPr>
+          <w:sz w:val="24"/>
+          <w:szCs w:val="24"/>
+        </w:rPr>
+        <w:t xml:space="preserve"> last » et surprise « last » est </w:t>
+      </w:r>
+      <w:proofErr w:type="spellStart"/>
+      <w:r>
+        <w:rPr>
+          <w:sz w:val="24"/>
+          <w:szCs w:val="24"/>
+        </w:rPr>
+        <w:t>undefined</w:t>
+      </w:r>
+      <w:proofErr w:type="spellEnd"/>
+      <w:r>
+        <w:rPr>
+          <w:sz w:val="24"/>
+          <w:szCs w:val="24"/>
+        </w:rPr>
+        <w:t xml:space="preserve">. Je vois que « last est </w:t>
+      </w:r>
+      <w:proofErr w:type="gramStart"/>
+      <w:r>
+        <w:rPr>
+          <w:sz w:val="24"/>
+          <w:szCs w:val="24"/>
+        </w:rPr>
+        <w:t xml:space="preserve">=  </w:t>
+      </w:r>
+      <w:proofErr w:type="spellStart"/>
+      <w:r>
+        <w:rPr>
+          <w:sz w:val="24"/>
+          <w:szCs w:val="24"/>
+        </w:rPr>
+        <w:t>usecontext</w:t>
+      </w:r>
+      <w:proofErr w:type="spellEnd"/>
+      <w:proofErr w:type="gramEnd"/>
+      <w:r>
+        <w:rPr>
+          <w:sz w:val="24"/>
+          <w:szCs w:val="24"/>
+        </w:rPr>
+        <w:t xml:space="preserve"> » donc je regarde d’où est importer </w:t>
+      </w:r>
+      <w:proofErr w:type="spellStart"/>
+      <w:r>
+        <w:rPr>
+          <w:sz w:val="24"/>
+          <w:szCs w:val="24"/>
+        </w:rPr>
+        <w:t>UseContext</w:t>
+      </w:r>
+      <w:proofErr w:type="spellEnd"/>
+      <w:r>
+        <w:rPr>
+          <w:sz w:val="24"/>
+          <w:szCs w:val="24"/>
+        </w:rPr>
+        <w:t xml:space="preserve"> et je me rend dans le code. J’observe le code et </w:t>
+      </w:r>
+      <w:proofErr w:type="spellStart"/>
+      <w:proofErr w:type="gramStart"/>
+      <w:r>
+        <w:rPr>
+          <w:sz w:val="24"/>
+          <w:szCs w:val="24"/>
+        </w:rPr>
+        <w:t>la</w:t>
+      </w:r>
+      <w:proofErr w:type="spellEnd"/>
+      <w:proofErr w:type="gramEnd"/>
+      <w:r>
+        <w:rPr>
+          <w:sz w:val="24"/>
+          <w:szCs w:val="24"/>
+        </w:rPr>
+        <w:t xml:space="preserve"> je m’aperçois que le code est bon que les données demandé sont correct mais que les valeurs partager sont data et </w:t>
+      </w:r>
+      <w:proofErr w:type="spellStart"/>
+      <w:r>
+        <w:rPr>
+          <w:sz w:val="24"/>
+          <w:szCs w:val="24"/>
+        </w:rPr>
+        <w:t>error</w:t>
+      </w:r>
+      <w:proofErr w:type="spellEnd"/>
+      <w:r>
+        <w:rPr>
+          <w:sz w:val="24"/>
+          <w:szCs w:val="24"/>
+        </w:rPr>
+        <w:t xml:space="preserve">. Je ne connais pas la fonction </w:t>
+      </w:r>
+      <w:proofErr w:type="spellStart"/>
+      <w:r>
+        <w:rPr>
+          <w:sz w:val="24"/>
+          <w:szCs w:val="24"/>
+        </w:rPr>
+        <w:t>useContext</w:t>
+      </w:r>
+      <w:proofErr w:type="spellEnd"/>
+      <w:r>
+        <w:rPr>
+          <w:sz w:val="24"/>
+          <w:szCs w:val="24"/>
+        </w:rPr>
+        <w:t xml:space="preserve"> donc je me documente dessus et je m’</w:t>
+      </w:r>
+      <w:r>
+        <w:rPr>
+          <w:sz w:val="24"/>
+          <w:szCs w:val="24"/>
+        </w:rPr>
+        <w:t>aperçois</w:t>
+      </w:r>
+      <w:r>
+        <w:rPr>
+          <w:sz w:val="24"/>
+          <w:szCs w:val="24"/>
+        </w:rPr>
+        <w:t xml:space="preserve"> en vue de ce que j’ai appris que le code qui compose de </w:t>
+      </w:r>
+      <w:proofErr w:type="spellStart"/>
+      <w:r>
+        <w:rPr>
+          <w:sz w:val="24"/>
+          <w:szCs w:val="24"/>
+        </w:rPr>
+        <w:t>usecontext</w:t>
+      </w:r>
+      <w:proofErr w:type="spellEnd"/>
+      <w:r>
+        <w:rPr>
+          <w:sz w:val="24"/>
+          <w:szCs w:val="24"/>
+        </w:rPr>
+        <w:t xml:space="preserve"> est correct mais que les valeurs donner sont data et </w:t>
+      </w:r>
+      <w:proofErr w:type="spellStart"/>
+      <w:r>
+        <w:rPr>
+          <w:sz w:val="24"/>
+          <w:szCs w:val="24"/>
+        </w:rPr>
+        <w:t>error</w:t>
+      </w:r>
+      <w:proofErr w:type="spellEnd"/>
+      <w:r>
+        <w:rPr>
+          <w:sz w:val="24"/>
+          <w:szCs w:val="24"/>
+        </w:rPr>
+        <w:t xml:space="preserve"> alors que moi dans le home &gt; index.js je demande last. Donc cela ne va pas du tout ! je </w:t>
+      </w:r>
+      <w:r>
+        <w:rPr>
+          <w:sz w:val="24"/>
+          <w:szCs w:val="24"/>
+        </w:rPr>
+        <w:t>décide</w:t>
+      </w:r>
+      <w:r>
+        <w:rPr>
+          <w:sz w:val="24"/>
+          <w:szCs w:val="24"/>
+        </w:rPr>
+        <w:t xml:space="preserve"> d’applique n’y plus n’y moins ce que j’ai appris dans ma documentation et la miracle ! je reçois des donnée sur la variable </w:t>
+      </w:r>
+      <w:r>
+        <w:rPr>
+          <w:sz w:val="24"/>
+          <w:szCs w:val="24"/>
+        </w:rPr>
+        <w:t>data de</w:t>
+      </w:r>
+      <w:r>
+        <w:rPr>
+          <w:sz w:val="24"/>
+          <w:szCs w:val="24"/>
+        </w:rPr>
+        <w:t xml:space="preserve"> </w:t>
+      </w:r>
+      <w:proofErr w:type="spellStart"/>
+      <w:r>
+        <w:rPr>
+          <w:sz w:val="24"/>
+          <w:szCs w:val="24"/>
+        </w:rPr>
+        <w:t>useContext</w:t>
+      </w:r>
+      <w:proofErr w:type="spellEnd"/>
+      <w:r>
+        <w:rPr>
+          <w:sz w:val="24"/>
+          <w:szCs w:val="24"/>
+        </w:rPr>
+        <w:t xml:space="preserve"> !!! c’est bien mais je dois filtrer maintenant les données reçus afin de récupéré uniquement le </w:t>
+      </w:r>
+      <w:proofErr w:type="gramStart"/>
+      <w:r>
+        <w:rPr>
+          <w:sz w:val="24"/>
+          <w:szCs w:val="24"/>
+        </w:rPr>
+        <w:t>« </w:t>
+      </w:r>
+      <w:r>
+        <w:rPr>
+          <w:sz w:val="24"/>
+          <w:szCs w:val="24"/>
+        </w:rPr>
+        <w:t>.cover</w:t>
+      </w:r>
+      <w:proofErr w:type="gramEnd"/>
+      <w:r>
+        <w:rPr>
+          <w:sz w:val="24"/>
+          <w:szCs w:val="24"/>
+        </w:rPr>
+        <w:t> »</w:t>
+      </w:r>
+      <w:r>
+        <w:rPr>
+          <w:sz w:val="24"/>
+          <w:szCs w:val="24"/>
+        </w:rPr>
+        <w:t xml:space="preserve"> de l’objet le plus </w:t>
+      </w:r>
+      <w:r>
+        <w:rPr>
+          <w:sz w:val="24"/>
+          <w:szCs w:val="24"/>
+        </w:rPr>
+        <w:t>récent</w:t>
+      </w:r>
+      <w:r>
+        <w:rPr>
+          <w:sz w:val="24"/>
+          <w:szCs w:val="24"/>
+        </w:rPr>
+        <w:t xml:space="preserve">. J’utilise donc la fonction </w:t>
+      </w:r>
+      <w:proofErr w:type="spellStart"/>
+      <w:proofErr w:type="gramStart"/>
+      <w:r>
+        <w:rPr>
+          <w:sz w:val="24"/>
+          <w:szCs w:val="24"/>
+        </w:rPr>
+        <w:t>reduce</w:t>
+      </w:r>
+      <w:proofErr w:type="spellEnd"/>
+      <w:r>
+        <w:rPr>
+          <w:sz w:val="24"/>
+          <w:szCs w:val="24"/>
+        </w:rPr>
+        <w:t>( )</w:t>
+      </w:r>
+      <w:proofErr w:type="gramEnd"/>
+      <w:r>
+        <w:rPr>
+          <w:sz w:val="24"/>
+          <w:szCs w:val="24"/>
+        </w:rPr>
+        <w:t xml:space="preserve"> je crée mon filtre je modifie le code de </w:t>
+      </w:r>
+      <w:proofErr w:type="spellStart"/>
+      <w:r>
+        <w:rPr>
+          <w:sz w:val="24"/>
+          <w:szCs w:val="24"/>
+        </w:rPr>
+        <w:t>imageSrc</w:t>
+      </w:r>
+      <w:proofErr w:type="spellEnd"/>
+      <w:r>
+        <w:rPr>
+          <w:sz w:val="24"/>
+          <w:szCs w:val="24"/>
+        </w:rPr>
+        <w:t xml:space="preserve"> et </w:t>
+      </w:r>
+      <w:proofErr w:type="spellStart"/>
+      <w:r>
+        <w:rPr>
+          <w:sz w:val="24"/>
+          <w:szCs w:val="24"/>
+        </w:rPr>
+        <w:t>title</w:t>
+      </w:r>
+      <w:proofErr w:type="spellEnd"/>
+      <w:r>
+        <w:rPr>
+          <w:sz w:val="24"/>
+          <w:szCs w:val="24"/>
+        </w:rPr>
+        <w:t xml:space="preserve"> et la parfait ! le bug est résolus !</w:t>
+      </w:r>
+    </w:p>
+    <w:p>
+      <w:pPr>
+        <w:rPr>
+          <w:sz w:val="24"/>
+          <w:szCs w:val="24"/>
+        </w:rPr>
+      </w:pPr>
     </w:p>
     <w:sectPr>
       <w:pgSz w:w="11906" w:h="16838"/>

</xml_diff>

<commit_message>
correction trie plus large pour meilleurs utilisation "ajout de last finalement"
</commit_message>
<xml_diff>
--- a/Correction bug/Correction.docx
+++ b/Correction bug/Correction.docx
@@ -228,7 +228,23 @@
           <w:sz w:val="24"/>
           <w:szCs w:val="24"/>
         </w:rPr>
-        <w:t xml:space="preserve"> » a la ligne 15 du fichier src  &gt; containers  &gt; </w:t>
+        <w:t xml:space="preserve"> » a la ligne 15 du fichier </w:t>
+      </w:r>
+      <w:proofErr w:type="gramStart"/>
+      <w:r>
+        <w:rPr>
+          <w:sz w:val="24"/>
+          <w:szCs w:val="24"/>
+        </w:rPr>
+        <w:t>src  &gt;</w:t>
+      </w:r>
+      <w:proofErr w:type="gramEnd"/>
+      <w:r>
+        <w:rPr>
+          <w:sz w:val="24"/>
+          <w:szCs w:val="24"/>
+        </w:rPr>
+        <w:t xml:space="preserve"> containers  &gt; </w:t>
       </w:r>
       <w:proofErr w:type="spellStart"/>
       <w:r>
@@ -415,6 +431,9 @@
     </w:p>
     <w:p>
       <w:pPr>
+        <w:pBdr>
+          <w:bottom w:val="single" w:sz="6" w:space="1" w:color="auto"/>
+        </w:pBdr>
         <w:rPr>
           <w:sz w:val="24"/>
           <w:szCs w:val="24"/>
@@ -425,7 +444,15 @@
           <w:sz w:val="24"/>
           <w:szCs w:val="24"/>
         </w:rPr>
-        <w:t>Le soucis était que le .</w:t>
+        <w:t xml:space="preserve">Le soucis était que </w:t>
+      </w:r>
+      <w:proofErr w:type="gramStart"/>
+      <w:r>
+        <w:rPr>
+          <w:sz w:val="24"/>
+          <w:szCs w:val="24"/>
+        </w:rPr>
+        <w:t>le .</w:t>
       </w:r>
       <w:proofErr w:type="spellStart"/>
       <w:r>
@@ -436,6 +463,7 @@
         <w:t>map</w:t>
       </w:r>
       <w:proofErr w:type="spellEnd"/>
+      <w:proofErr w:type="gramEnd"/>
       <w:r>
         <w:rPr>
           <w:sz w:val="24"/>
@@ -539,23 +567,49 @@
     <w:p>
       <w:pPr>
         <w:rPr>
-          <w:sz w:val="24"/>
-          <w:szCs w:val="24"/>
+          <w:sz w:val="28"/>
+          <w:szCs w:val="28"/>
         </w:rPr>
       </w:pPr>
       <w:r>
         <w:rPr>
-          <w:sz w:val="24"/>
-          <w:szCs w:val="24"/>
-        </w:rPr>
-        <w:t>---------------------------------------------------------------------------------------------------------------</w:t>
+          <w:sz w:val="28"/>
+          <w:szCs w:val="28"/>
+          <w:highlight w:val="yellow"/>
+        </w:rPr>
+        <w:t xml:space="preserve">Ordre </w:t>
+      </w:r>
+      <w:proofErr w:type="spellStart"/>
+      <w:r>
+        <w:rPr>
+          <w:sz w:val="28"/>
+          <w:szCs w:val="28"/>
+          <w:highlight w:val="yellow"/>
+        </w:rPr>
+        <w:t>slider</w:t>
+      </w:r>
+      <w:proofErr w:type="spellEnd"/>
+      <w:r>
+        <w:rPr>
+          <w:sz w:val="28"/>
+          <w:szCs w:val="28"/>
+          <w:highlight w:val="yellow"/>
+        </w:rPr>
+        <w:t> :</w:t>
+      </w:r>
+      <w:r>
+        <w:rPr>
+          <w:sz w:val="28"/>
+          <w:szCs w:val="28"/>
+        </w:rPr>
+        <w:t xml:space="preserve"> </w:t>
       </w:r>
     </w:p>
     <w:p>
       <w:pPr>
         <w:rPr>
-          <w:sz w:val="28"/>
-          <w:szCs w:val="28"/>
+          <w:sz w:val="24"/>
+          <w:szCs w:val="24"/>
         </w:rPr>
       </w:pPr>
       <w:r>
@@ -563,6 +617,121 @@
           <w:sz w:val="24"/>
           <w:szCs w:val="24"/>
         </w:rPr>
+        <w:t xml:space="preserve">Un problème au niveau du </w:t>
+      </w:r>
+      <w:proofErr w:type="spellStart"/>
+      <w:r>
+        <w:rPr>
+          <w:sz w:val="24"/>
+          <w:szCs w:val="24"/>
+        </w:rPr>
+        <w:t>slider</w:t>
+      </w:r>
+      <w:proofErr w:type="spellEnd"/>
+      <w:r>
+        <w:rPr>
+          <w:sz w:val="24"/>
+          <w:szCs w:val="24"/>
+        </w:rPr>
+        <w:t xml:space="preserve"> m’as été communiquer, les image sont en ordre croissant alors que le client les </w:t>
+      </w:r>
+      <w:r>
+        <w:rPr>
+          <w:sz w:val="24"/>
+          <w:szCs w:val="24"/>
+        </w:rPr>
+        <w:t>veut</w:t>
+      </w:r>
+      <w:r>
+        <w:rPr>
+          <w:sz w:val="24"/>
+          <w:szCs w:val="24"/>
+        </w:rPr>
+        <w:t xml:space="preserve"> en ordre décroissant.</w:t>
+      </w:r>
+    </w:p>
+    <w:p>
+      <w:pPr>
+        <w:rPr>
+          <w:sz w:val="28"/>
+          <w:szCs w:val="28"/>
+        </w:rPr>
+      </w:pPr>
+      <w:r>
+        <w:rPr>
+          <w:sz w:val="28"/>
+          <w:szCs w:val="28"/>
+          <w:highlight w:val="red"/>
+        </w:rPr>
+        <w:t>Correction :</w:t>
+      </w:r>
+      <w:r>
+        <w:rPr>
+          <w:sz w:val="28"/>
+          <w:szCs w:val="28"/>
+        </w:rPr>
+        <w:t xml:space="preserve"> </w:t>
+      </w:r>
+    </w:p>
+    <w:p>
+      <w:pPr>
+        <w:rPr>
+          <w:sz w:val="24"/>
+          <w:szCs w:val="24"/>
+        </w:rPr>
+      </w:pPr>
+      <w:r>
+        <w:rPr>
+          <w:sz w:val="24"/>
+          <w:szCs w:val="24"/>
+        </w:rPr>
+        <w:t xml:space="preserve">Je me rends donc dans le fichier index.js qui correspond au </w:t>
+      </w:r>
+      <w:proofErr w:type="spellStart"/>
+      <w:r>
+        <w:rPr>
+          <w:sz w:val="24"/>
+          <w:szCs w:val="24"/>
+        </w:rPr>
+        <w:t>slider</w:t>
+      </w:r>
+      <w:proofErr w:type="spellEnd"/>
+      <w:r>
+        <w:rPr>
+          <w:sz w:val="24"/>
+          <w:szCs w:val="24"/>
+        </w:rPr>
+        <w:t>, je regarde le code ou sont trié les images du carrousel et je vois que l’ordre de trie n’est pas correct. L’erreur viens du chevron « &lt; » il était dans le mauvais sens donc mauvais sens de trie. Pour le corriger rien de plus simple, on inverse le chevron « &gt; » et hop problème résolus !</w:t>
+      </w:r>
+    </w:p>
+    <w:p>
+      <w:pPr>
+        <w:rPr>
+          <w:sz w:val="24"/>
+          <w:szCs w:val="24"/>
+        </w:rPr>
+      </w:pPr>
+      <w:r>
+        <w:rPr>
+          <w:sz w:val="24"/>
+          <w:szCs w:val="24"/>
+        </w:rPr>
+        <w:t>---------------------------------------------------------------------------------------------------------------</w:t>
+      </w:r>
+    </w:p>
+    <w:p>
+      <w:pPr>
+        <w:rPr>
+          <w:sz w:val="28"/>
+          <w:szCs w:val="28"/>
+        </w:rPr>
+      </w:pPr>
+      <w:r>
+        <w:rPr>
+          <w:sz w:val="24"/>
+          <w:szCs w:val="24"/>
+        </w:rPr>
+        <w:lastRenderedPageBreak/>
         <w:t xml:space="preserve"> </w:t>
       </w:r>
       <w:r>
@@ -854,7 +1023,6 @@
           <w:sz w:val="24"/>
           <w:szCs w:val="24"/>
         </w:rPr>
-        <w:lastRenderedPageBreak/>
         <w:t>EventCard</w:t>
       </w:r>
       <w:proofErr w:type="spellEnd"/>
@@ -923,7 +1091,15 @@
           <w:sz w:val="24"/>
           <w:szCs w:val="24"/>
         </w:rPr>
-        <w:t xml:space="preserve">. Je vois que « last est =  </w:t>
+        <w:t xml:space="preserve">. Je vois que « last est </w:t>
+      </w:r>
+      <w:proofErr w:type="gramStart"/>
+      <w:r>
+        <w:rPr>
+          <w:sz w:val="24"/>
+          <w:szCs w:val="24"/>
+        </w:rPr>
+        <w:t xml:space="preserve">=  </w:t>
       </w:r>
       <w:proofErr w:type="spellStart"/>
       <w:r>
@@ -934,6 +1110,7 @@
         <w:t>usecontext</w:t>
       </w:r>
       <w:proofErr w:type="spellEnd"/>
+      <w:proofErr w:type="gramEnd"/>
       <w:r>
         <w:rPr>
           <w:sz w:val="24"/>
@@ -958,6 +1135,7 @@
         <w:t xml:space="preserve"> et je me rend dans le code. J’observe le code et </w:t>
       </w:r>
       <w:proofErr w:type="spellStart"/>
+      <w:proofErr w:type="gramStart"/>
       <w:r>
         <w:rPr>
           <w:sz w:val="24"/>
@@ -966,6 +1144,7 @@
         <w:t>la</w:t>
       </w:r>
       <w:proofErr w:type="spellEnd"/>
+      <w:proofErr w:type="gramEnd"/>
       <w:r>
         <w:rPr>
           <w:sz w:val="24"/>
@@ -1095,6 +1274,7 @@
         </w:rPr>
         <w:t xml:space="preserve"> !!! c’est bien mais je dois filtrer maintenant les données reçus afin de récupéré uniquement le </w:t>
       </w:r>
+      <w:proofErr w:type="gramStart"/>
       <w:r>
         <w:rPr>
           <w:sz w:val="24"/>
@@ -1109,6 +1289,7 @@
         </w:rPr>
         <w:t>.cover</w:t>
       </w:r>
+      <w:proofErr w:type="gramEnd"/>
       <w:r>
         <w:rPr>
           <w:sz w:val="24"/>
@@ -1138,6 +1319,7 @@
         <w:t xml:space="preserve">. J’utilise donc la fonction </w:t>
       </w:r>
       <w:proofErr w:type="spellStart"/>
+      <w:proofErr w:type="gramStart"/>
       <w:r>
         <w:rPr>
           <w:sz w:val="24"/>
@@ -1151,7 +1333,15 @@
           <w:sz w:val="24"/>
           <w:szCs w:val="24"/>
         </w:rPr>
-        <w:t xml:space="preserve">( ) je crée mon filtre je modifie le code de </w:t>
+        <w:t>( )</w:t>
+      </w:r>
+      <w:proofErr w:type="gramEnd"/>
+      <w:r>
+        <w:rPr>
+          <w:sz w:val="24"/>
+          <w:szCs w:val="24"/>
+        </w:rPr>
+        <w:t xml:space="preserve"> je crée mon filtre je modifie le code de </w:t>
       </w:r>
       <w:proofErr w:type="spellStart"/>
       <w:r>
@@ -1185,6 +1375,29 @@
         </w:rPr>
         <w:t xml:space="preserve"> et la parfait ! le bug est résolus !</w:t>
       </w:r>
+    </w:p>
+    <w:p>
+      <w:pPr>
+        <w:rPr>
+          <w:sz w:val="24"/>
+          <w:szCs w:val="24"/>
+        </w:rPr>
+      </w:pPr>
+      <w:r>
+        <w:rPr>
+          <w:sz w:val="24"/>
+          <w:szCs w:val="24"/>
+        </w:rPr>
+        <w:t>---------------------------------------------------------------------------------------------------------------</w:t>
+      </w:r>
+    </w:p>
+    <w:p>
+      <w:pPr>
+        <w:rPr>
+          <w:sz w:val="24"/>
+          <w:szCs w:val="24"/>
+        </w:rPr>
+      </w:pPr>
     </w:p>
     <w:p>
       <w:pPr>

</xml_diff>

<commit_message>
correction du filtre event
</commit_message>
<xml_diff>
--- a/Correction bug/Correction.docx
+++ b/Correction bug/Correction.docx
@@ -228,23 +228,7 @@
           <w:sz w:val="24"/>
           <w:szCs w:val="24"/>
         </w:rPr>
-        <w:t xml:space="preserve"> » a la ligne 15 du fichier </w:t>
-      </w:r>
-      <w:proofErr w:type="gramStart"/>
-      <w:r>
-        <w:rPr>
-          <w:sz w:val="24"/>
-          <w:szCs w:val="24"/>
-        </w:rPr>
-        <w:t>src  &gt;</w:t>
-      </w:r>
-      <w:proofErr w:type="gramEnd"/>
-      <w:r>
-        <w:rPr>
-          <w:sz w:val="24"/>
-          <w:szCs w:val="24"/>
-        </w:rPr>
-        <w:t xml:space="preserve"> containers  &gt; </w:t>
+        <w:t xml:space="preserve"> » a la ligne 15 du fichier src  &gt; containers  &gt; </w:t>
       </w:r>
       <w:proofErr w:type="spellStart"/>
       <w:r>
@@ -444,15 +428,7 @@
           <w:sz w:val="24"/>
           <w:szCs w:val="24"/>
         </w:rPr>
-        <w:t xml:space="preserve">Le soucis était que </w:t>
-      </w:r>
-      <w:proofErr w:type="gramStart"/>
-      <w:r>
-        <w:rPr>
-          <w:sz w:val="24"/>
-          <w:szCs w:val="24"/>
-        </w:rPr>
-        <w:t>le .</w:t>
+        <w:t>Le soucis était que le .</w:t>
       </w:r>
       <w:proofErr w:type="spellStart"/>
       <w:r>
@@ -463,7 +439,6 @@
         <w:t>map</w:t>
       </w:r>
       <w:proofErr w:type="spellEnd"/>
-      <w:proofErr w:type="gramEnd"/>
       <w:r>
         <w:rPr>
           <w:sz w:val="24"/>
@@ -929,35 +904,53 @@
           <w:sz w:val="24"/>
           <w:szCs w:val="24"/>
         </w:rPr>
-        <w:t>Je me suis donc pench</w:t>
-      </w:r>
-      <w:r>
-        <w:rPr>
-          <w:sz w:val="24"/>
-          <w:szCs w:val="24"/>
-        </w:rPr>
-        <w:t>é</w:t>
-      </w:r>
-      <w:r>
-        <w:rPr>
-          <w:sz w:val="24"/>
-          <w:szCs w:val="24"/>
-        </w:rPr>
-        <w:t xml:space="preserve"> directement sur le </w:t>
-      </w:r>
-      <w:r>
-        <w:rPr>
-          <w:sz w:val="24"/>
-          <w:szCs w:val="24"/>
-        </w:rPr>
-        <w:t>code de</w:t>
-      </w:r>
-      <w:r>
-        <w:rPr>
-          <w:sz w:val="24"/>
-          <w:szCs w:val="24"/>
-        </w:rPr>
-        <w:t xml:space="preserve"> celui-ci je vois que le code a l’air correct au premier abord je </w:t>
+        <w:t xml:space="preserve">Je me suis donc penché directement sur le code de celui-ci je vois que le code a l’air correct au premier abord je décide donc de regarder comment est utiliser le composant </w:t>
+      </w:r>
+      <w:proofErr w:type="spellStart"/>
+      <w:r>
+        <w:rPr>
+          <w:sz w:val="24"/>
+          <w:szCs w:val="24"/>
+        </w:rPr>
+        <w:t>EventCard</w:t>
+      </w:r>
+      <w:proofErr w:type="spellEnd"/>
+      <w:r>
+        <w:rPr>
+          <w:sz w:val="24"/>
+          <w:szCs w:val="24"/>
+        </w:rPr>
+        <w:t xml:space="preserve"> dans l’index.js de Home. Là je vois que des données sont transmise à </w:t>
+      </w:r>
+      <w:proofErr w:type="spellStart"/>
+      <w:r>
+        <w:rPr>
+          <w:sz w:val="24"/>
+          <w:szCs w:val="24"/>
+        </w:rPr>
+        <w:t>EventCard</w:t>
+      </w:r>
+      <w:proofErr w:type="spellEnd"/>
+      <w:r>
+        <w:rPr>
+          <w:sz w:val="24"/>
+          <w:szCs w:val="24"/>
+        </w:rPr>
+        <w:t xml:space="preserve"> via la </w:t>
+      </w:r>
+      <w:r>
+        <w:rPr>
+          <w:sz w:val="24"/>
+          <w:szCs w:val="24"/>
+        </w:rPr>
+        <w:t>variable</w:t>
+      </w:r>
+      <w:r>
+        <w:rPr>
+          <w:sz w:val="24"/>
+          <w:szCs w:val="24"/>
+        </w:rPr>
+        <w:t xml:space="preserve"> last. Je </w:t>
       </w:r>
       <w:r>
         <w:rPr>
@@ -971,94 +964,6 @@
           <w:sz w:val="24"/>
           <w:szCs w:val="24"/>
         </w:rPr>
-        <w:t xml:space="preserve"> donc de regarder comment est utiliser le composant </w:t>
-      </w:r>
-      <w:proofErr w:type="spellStart"/>
-      <w:r>
-        <w:rPr>
-          <w:sz w:val="24"/>
-          <w:szCs w:val="24"/>
-        </w:rPr>
-        <w:t>EventCard</w:t>
-      </w:r>
-      <w:proofErr w:type="spellEnd"/>
-      <w:r>
-        <w:rPr>
-          <w:sz w:val="24"/>
-          <w:szCs w:val="24"/>
-        </w:rPr>
-        <w:t xml:space="preserve"> dans l’index.js de Home. </w:t>
-      </w:r>
-      <w:r>
-        <w:rPr>
-          <w:sz w:val="24"/>
-          <w:szCs w:val="24"/>
-        </w:rPr>
-        <w:t>Là</w:t>
-      </w:r>
-      <w:r>
-        <w:rPr>
-          <w:sz w:val="24"/>
-          <w:szCs w:val="24"/>
-        </w:rPr>
-        <w:t xml:space="preserve"> je vois que des données sont transmise </w:t>
-      </w:r>
-      <w:r>
-        <w:rPr>
-          <w:sz w:val="24"/>
-          <w:szCs w:val="24"/>
-        </w:rPr>
-        <w:t>à</w:t>
-      </w:r>
-      <w:r>
-        <w:rPr>
-          <w:sz w:val="24"/>
-          <w:szCs w:val="24"/>
-        </w:rPr>
-        <w:t xml:space="preserve"> </w:t>
-      </w:r>
-      <w:proofErr w:type="spellStart"/>
-      <w:r>
-        <w:rPr>
-          <w:sz w:val="24"/>
-          <w:szCs w:val="24"/>
-        </w:rPr>
-        <w:t>EventCard</w:t>
-      </w:r>
-      <w:proofErr w:type="spellEnd"/>
-      <w:r>
-        <w:rPr>
-          <w:sz w:val="24"/>
-          <w:szCs w:val="24"/>
-        </w:rPr>
-        <w:t xml:space="preserve"> via la </w:t>
-      </w:r>
-      <w:r>
-        <w:rPr>
-          <w:sz w:val="24"/>
-          <w:szCs w:val="24"/>
-        </w:rPr>
-        <w:t>variable</w:t>
-      </w:r>
-      <w:r>
-        <w:rPr>
-          <w:sz w:val="24"/>
-          <w:szCs w:val="24"/>
-        </w:rPr>
-        <w:t xml:space="preserve"> last. Je </w:t>
-      </w:r>
-      <w:r>
-        <w:rPr>
-          <w:sz w:val="24"/>
-          <w:szCs w:val="24"/>
-        </w:rPr>
-        <w:t>décide</w:t>
-      </w:r>
-      <w:r>
-        <w:rPr>
-          <w:sz w:val="24"/>
-          <w:szCs w:val="24"/>
-        </w:rPr>
         <w:t xml:space="preserve"> donc de mettre un console.log juste en dessous de « </w:t>
       </w:r>
       <w:proofErr w:type="spellStart"/>
@@ -1091,15 +996,7 @@
           <w:sz w:val="24"/>
           <w:szCs w:val="24"/>
         </w:rPr>
-        <w:t xml:space="preserve">. Je vois que « last est </w:t>
-      </w:r>
-      <w:proofErr w:type="gramStart"/>
-      <w:r>
-        <w:rPr>
-          <w:sz w:val="24"/>
-          <w:szCs w:val="24"/>
-        </w:rPr>
-        <w:t xml:space="preserve">=  </w:t>
+        <w:t xml:space="preserve">. Je vois que « last est =  </w:t>
       </w:r>
       <w:proofErr w:type="spellStart"/>
       <w:r>
@@ -1110,7 +1007,6 @@
         <w:t>usecontext</w:t>
       </w:r>
       <w:proofErr w:type="spellEnd"/>
-      <w:proofErr w:type="gramEnd"/>
       <w:r>
         <w:rPr>
           <w:sz w:val="24"/>
@@ -1134,23 +1030,33 @@
         </w:rPr>
         <w:t xml:space="preserve"> et je me rend dans le code. J’observe le code et </w:t>
       </w:r>
-      <w:proofErr w:type="spellStart"/>
-      <w:proofErr w:type="gramStart"/>
-      <w:r>
-        <w:rPr>
-          <w:sz w:val="24"/>
-          <w:szCs w:val="24"/>
-        </w:rPr>
-        <w:t>la</w:t>
-      </w:r>
-      <w:proofErr w:type="spellEnd"/>
-      <w:proofErr w:type="gramEnd"/>
-      <w:r>
-        <w:rPr>
-          <w:sz w:val="24"/>
-          <w:szCs w:val="24"/>
-        </w:rPr>
-        <w:t xml:space="preserve"> je m’aperçois que le code est bon que les données demandé sont correct mais que les valeurs partager sont data et </w:t>
+      <w:r>
+        <w:rPr>
+          <w:sz w:val="24"/>
+          <w:szCs w:val="24"/>
+        </w:rPr>
+        <w:t>là</w:t>
+      </w:r>
+      <w:r>
+        <w:rPr>
+          <w:sz w:val="24"/>
+          <w:szCs w:val="24"/>
+        </w:rPr>
+        <w:t xml:space="preserve"> je m’aperçois que le code est bon que </w:t>
+      </w:r>
+      <w:r>
+        <w:rPr>
+          <w:sz w:val="24"/>
+          <w:szCs w:val="24"/>
+        </w:rPr>
+        <w:t>les données demandées</w:t>
+      </w:r>
+      <w:r>
+        <w:rPr>
+          <w:sz w:val="24"/>
+          <w:szCs w:val="24"/>
+        </w:rPr>
+        <w:t xml:space="preserve"> sont correct mais que les valeurs partager sont data et </w:t>
       </w:r>
       <w:proofErr w:type="spellStart"/>
       <w:r>
@@ -1182,21 +1088,7 @@
           <w:sz w:val="24"/>
           <w:szCs w:val="24"/>
         </w:rPr>
-        <w:t xml:space="preserve"> donc je me documente dessus et je m’</w:t>
-      </w:r>
-      <w:r>
-        <w:rPr>
-          <w:sz w:val="24"/>
-          <w:szCs w:val="24"/>
-        </w:rPr>
-        <w:t>aperçois</w:t>
-      </w:r>
-      <w:r>
-        <w:rPr>
-          <w:sz w:val="24"/>
-          <w:szCs w:val="24"/>
-        </w:rPr>
-        <w:t xml:space="preserve"> en vue de ce que j’ai appris que le code qui compose de </w:t>
+        <w:t xml:space="preserve"> donc je me documente dessus et je m’aperçois en vue de ce que j’ai appris que le code qui compose de </w:t>
       </w:r>
       <w:proofErr w:type="spellStart"/>
       <w:r>
@@ -1228,35 +1120,7 @@
           <w:sz w:val="24"/>
           <w:szCs w:val="24"/>
         </w:rPr>
-        <w:t xml:space="preserve"> alors que moi dans le home &gt; index.js je demande last. Donc cela ne va pas du tout ! je </w:t>
-      </w:r>
-      <w:r>
-        <w:rPr>
-          <w:sz w:val="24"/>
-          <w:szCs w:val="24"/>
-        </w:rPr>
-        <w:t>décide</w:t>
-      </w:r>
-      <w:r>
-        <w:rPr>
-          <w:sz w:val="24"/>
-          <w:szCs w:val="24"/>
-        </w:rPr>
-        <w:t xml:space="preserve"> d’applique n’y plus n’y moins ce que j’ai appris dans ma documentation et la miracle ! je reçois des donnée sur la variable </w:t>
-      </w:r>
-      <w:r>
-        <w:rPr>
-          <w:sz w:val="24"/>
-          <w:szCs w:val="24"/>
-        </w:rPr>
-        <w:t>data de</w:t>
-      </w:r>
-      <w:r>
-        <w:rPr>
-          <w:sz w:val="24"/>
-          <w:szCs w:val="24"/>
-        </w:rPr>
-        <w:t xml:space="preserve"> </w:t>
+        <w:t xml:space="preserve"> alors que moi dans le home &gt; index.js je demande last. Donc cela ne va pas du tout ! je décide d’applique n’y plus n’y moins ce que j’ai appris dans ma documentation et la miracle ! je reçois des donnée sur la variable data de </w:t>
       </w:r>
       <w:proofErr w:type="spellStart"/>
       <w:r>
@@ -1272,54 +1136,9 @@
           <w:sz w:val="24"/>
           <w:szCs w:val="24"/>
         </w:rPr>
-        <w:t xml:space="preserve"> !!! c’est bien mais je dois filtrer maintenant les données reçus afin de récupéré uniquement le </w:t>
-      </w:r>
-      <w:proofErr w:type="gramStart"/>
-      <w:r>
-        <w:rPr>
-          <w:sz w:val="24"/>
-          <w:szCs w:val="24"/>
-        </w:rPr>
-        <w:t>« </w:t>
-      </w:r>
-      <w:r>
-        <w:rPr>
-          <w:sz w:val="24"/>
-          <w:szCs w:val="24"/>
-        </w:rPr>
-        <w:t>.cover</w:t>
-      </w:r>
-      <w:proofErr w:type="gramEnd"/>
-      <w:r>
-        <w:rPr>
-          <w:sz w:val="24"/>
-          <w:szCs w:val="24"/>
-        </w:rPr>
-        <w:t> »</w:t>
-      </w:r>
-      <w:r>
-        <w:rPr>
-          <w:sz w:val="24"/>
-          <w:szCs w:val="24"/>
-        </w:rPr>
-        <w:t xml:space="preserve"> de l’objet le plus </w:t>
-      </w:r>
-      <w:r>
-        <w:rPr>
-          <w:sz w:val="24"/>
-          <w:szCs w:val="24"/>
-        </w:rPr>
-        <w:t>récent</w:t>
-      </w:r>
-      <w:r>
-        <w:rPr>
-          <w:sz w:val="24"/>
-          <w:szCs w:val="24"/>
-        </w:rPr>
-        <w:t xml:space="preserve">. J’utilise donc la fonction </w:t>
-      </w:r>
-      <w:proofErr w:type="spellStart"/>
-      <w:proofErr w:type="gramStart"/>
+        <w:t xml:space="preserve"> !!! c’est bien mais je dois filtrer maintenant les données reçus afin de récupéré uniquement le « .cover » de l’objet le plus récent. J’utilise donc la fonction </w:t>
+      </w:r>
+      <w:proofErr w:type="spellStart"/>
       <w:r>
         <w:rPr>
           <w:sz w:val="24"/>
@@ -1333,15 +1152,7 @@
           <w:sz w:val="24"/>
           <w:szCs w:val="24"/>
         </w:rPr>
-        <w:t>( )</w:t>
-      </w:r>
-      <w:proofErr w:type="gramEnd"/>
-      <w:r>
-        <w:rPr>
-          <w:sz w:val="24"/>
-          <w:szCs w:val="24"/>
-        </w:rPr>
-        <w:t xml:space="preserve"> je crée mon filtre je modifie le code de </w:t>
+        <w:t xml:space="preserve">( ) je crée mon filtre je modifie le code de </w:t>
       </w:r>
       <w:proofErr w:type="spellStart"/>
       <w:r>
@@ -1411,16 +1222,148 @@
           <w:sz w:val="24"/>
           <w:szCs w:val="24"/>
         </w:rPr>
-        <w:t>Les dates bugger :</w:t>
-      </w:r>
-    </w:p>
-    <w:p>
-      <w:pPr>
-        <w:rPr>
-          <w:sz w:val="24"/>
-          <w:szCs w:val="24"/>
-        </w:rPr>
-      </w:pPr>
+        <w:t xml:space="preserve">Les filtres non fonctionnels : </w:t>
+      </w:r>
+    </w:p>
+    <w:p>
+      <w:pPr>
+        <w:rPr>
+          <w:sz w:val="24"/>
+          <w:szCs w:val="24"/>
+        </w:rPr>
+      </w:pPr>
+      <w:r>
+        <w:rPr>
+          <w:sz w:val="24"/>
+          <w:szCs w:val="24"/>
+        </w:rPr>
+        <w:t xml:space="preserve">Les filtre de la section « Nos réalisations » ne fonctionne pas. </w:t>
+      </w:r>
+    </w:p>
+    <w:p>
+      <w:pPr>
+        <w:rPr>
+          <w:sz w:val="24"/>
+          <w:szCs w:val="24"/>
+        </w:rPr>
+      </w:pPr>
+    </w:p>
+    <w:p>
+      <w:pPr>
+        <w:rPr>
+          <w:sz w:val="24"/>
+          <w:szCs w:val="24"/>
+        </w:rPr>
+      </w:pPr>
+      <w:r>
+        <w:rPr>
+          <w:sz w:val="24"/>
+          <w:szCs w:val="24"/>
+        </w:rPr>
+        <w:t xml:space="preserve">Correction : </w:t>
+      </w:r>
+    </w:p>
+    <w:p>
+      <w:pPr>
+        <w:rPr>
+          <w:sz w:val="24"/>
+          <w:szCs w:val="24"/>
+        </w:rPr>
+      </w:pPr>
+      <w:r>
+        <w:rPr>
+          <w:sz w:val="24"/>
+          <w:szCs w:val="24"/>
+        </w:rPr>
+        <w:t xml:space="preserve">J’ouvre </w:t>
+      </w:r>
+      <w:proofErr w:type="spellStart"/>
+      <w:r>
+        <w:rPr>
+          <w:sz w:val="24"/>
+          <w:szCs w:val="24"/>
+        </w:rPr>
+        <w:t>react</w:t>
+      </w:r>
+      <w:proofErr w:type="spellEnd"/>
+      <w:r>
+        <w:rPr>
+          <w:sz w:val="24"/>
+          <w:szCs w:val="24"/>
+        </w:rPr>
+        <w:t xml:space="preserve"> dev </w:t>
+      </w:r>
+      <w:proofErr w:type="spellStart"/>
+      <w:r>
+        <w:rPr>
+          <w:sz w:val="24"/>
+          <w:szCs w:val="24"/>
+        </w:rPr>
+        <w:t>tool</w:t>
+      </w:r>
+      <w:proofErr w:type="spellEnd"/>
+      <w:r>
+        <w:rPr>
+          <w:sz w:val="24"/>
+          <w:szCs w:val="24"/>
+        </w:rPr>
+        <w:t xml:space="preserve">, je regarde ce qui compose les </w:t>
+      </w:r>
+      <w:proofErr w:type="spellStart"/>
+      <w:r>
+        <w:rPr>
+          <w:sz w:val="24"/>
+          <w:szCs w:val="24"/>
+        </w:rPr>
+        <w:t>cards</w:t>
+      </w:r>
+      <w:proofErr w:type="spellEnd"/>
+      <w:r>
+        <w:rPr>
+          <w:sz w:val="24"/>
+          <w:szCs w:val="24"/>
+        </w:rPr>
+        <w:t xml:space="preserve"> et je m’aperçois que c’est le composant </w:t>
+      </w:r>
+      <w:proofErr w:type="spellStart"/>
+      <w:r>
+        <w:rPr>
+          <w:sz w:val="24"/>
+          <w:szCs w:val="24"/>
+        </w:rPr>
+        <w:t>EventList</w:t>
+      </w:r>
+      <w:proofErr w:type="spellEnd"/>
+      <w:r>
+        <w:rPr>
+          <w:sz w:val="24"/>
+          <w:szCs w:val="24"/>
+        </w:rPr>
+        <w:t xml:space="preserve"> qui génère l’ensemble de la section, y compris les filtre. Je me rends donc immédiatement dans ce fichier et j’interprète ce code.</w:t>
+      </w:r>
+    </w:p>
+    <w:p>
+      <w:pPr>
+        <w:rPr>
+          <w:sz w:val="24"/>
+          <w:szCs w:val="24"/>
+        </w:rPr>
+      </w:pPr>
+      <w:r>
+        <w:rPr>
+          <w:sz w:val="24"/>
+          <w:szCs w:val="24"/>
+        </w:rPr>
+        <w:t xml:space="preserve">Le souci qu’il y a c’est que la logique de filtrage des événements ne prend pas en compte le type sélectionné. Le filtrage est uniquement basé sur l’index des évènements. </w:t>
+      </w:r>
+      <w:r>
+        <w:rPr>
+          <w:sz w:val="24"/>
+          <w:szCs w:val="24"/>
+        </w:rPr>
+        <w:br/>
+        <w:t>Pour corriger cela, il faut filtrer les évènements en fonction du type sélectionné et ensuite appliquer la pagination .</w:t>
+      </w:r>
     </w:p>
     <w:sectPr>
       <w:pgSz w:w="11906" w:h="16838"/>

</xml_diff>

<commit_message>
correction d'une propriété css qui n'etais pas ecris en camelCase
</commit_message>
<xml_diff>
--- a/Correction bug/Correction.docx
+++ b/Correction bug/Correction.docx
@@ -460,7 +460,23 @@
           <w:sz w:val="24"/>
           <w:szCs w:val="24"/>
         </w:rPr>
-        <w:t xml:space="preserve"> généré les points du </w:t>
+        <w:t xml:space="preserve"> </w:t>
+      </w:r>
+      <w:proofErr w:type="spellStart"/>
+      <w:r>
+        <w:rPr>
+          <w:sz w:val="24"/>
+          <w:szCs w:val="24"/>
+        </w:rPr>
+        <w:t>généré</w:t>
+      </w:r>
+      <w:proofErr w:type="spellEnd"/>
+      <w:r>
+        <w:rPr>
+          <w:sz w:val="24"/>
+          <w:szCs w:val="24"/>
+        </w:rPr>
+        <w:t xml:space="preserve"> les points du </w:t>
       </w:r>
       <w:proofErr w:type="spellStart"/>
       <w:r>
@@ -1213,16 +1229,24 @@
     <w:p>
       <w:pPr>
         <w:rPr>
-          <w:sz w:val="24"/>
-          <w:szCs w:val="24"/>
-        </w:rPr>
-      </w:pPr>
-      <w:r>
-        <w:rPr>
-          <w:sz w:val="24"/>
-          <w:szCs w:val="24"/>
-        </w:rPr>
-        <w:t xml:space="preserve">Les filtres non fonctionnels : </w:t>
+          <w:sz w:val="28"/>
+          <w:szCs w:val="28"/>
+        </w:rPr>
+      </w:pPr>
+      <w:r>
+        <w:rPr>
+          <w:sz w:val="28"/>
+          <w:szCs w:val="28"/>
+          <w:highlight w:val="yellow"/>
+        </w:rPr>
+        <w:t>Les filtres non fonctionnels :</w:t>
+      </w:r>
+      <w:r>
+        <w:rPr>
+          <w:sz w:val="28"/>
+          <w:szCs w:val="28"/>
+        </w:rPr>
+        <w:t xml:space="preserve"> </w:t>
       </w:r>
     </w:p>
     <w:p>
@@ -1251,6 +1275,204 @@
     <w:p>
       <w:pPr>
         <w:rPr>
+          <w:sz w:val="28"/>
+          <w:szCs w:val="28"/>
+        </w:rPr>
+      </w:pPr>
+      <w:r>
+        <w:rPr>
+          <w:sz w:val="28"/>
+          <w:szCs w:val="28"/>
+          <w:highlight w:val="red"/>
+        </w:rPr>
+        <w:t>Correction :</w:t>
+      </w:r>
+      <w:r>
+        <w:rPr>
+          <w:sz w:val="28"/>
+          <w:szCs w:val="28"/>
+        </w:rPr>
+        <w:t xml:space="preserve"> </w:t>
+      </w:r>
+    </w:p>
+    <w:p>
+      <w:pPr>
+        <w:rPr>
+          <w:sz w:val="24"/>
+          <w:szCs w:val="24"/>
+        </w:rPr>
+      </w:pPr>
+      <w:r>
+        <w:rPr>
+          <w:sz w:val="24"/>
+          <w:szCs w:val="24"/>
+        </w:rPr>
+        <w:t xml:space="preserve">J’ouvre </w:t>
+      </w:r>
+      <w:proofErr w:type="spellStart"/>
+      <w:r>
+        <w:rPr>
+          <w:sz w:val="24"/>
+          <w:szCs w:val="24"/>
+        </w:rPr>
+        <w:t>react</w:t>
+      </w:r>
+      <w:proofErr w:type="spellEnd"/>
+      <w:r>
+        <w:rPr>
+          <w:sz w:val="24"/>
+          <w:szCs w:val="24"/>
+        </w:rPr>
+        <w:t xml:space="preserve"> dev </w:t>
+      </w:r>
+      <w:proofErr w:type="spellStart"/>
+      <w:r>
+        <w:rPr>
+          <w:sz w:val="24"/>
+          <w:szCs w:val="24"/>
+        </w:rPr>
+        <w:t>tool</w:t>
+      </w:r>
+      <w:proofErr w:type="spellEnd"/>
+      <w:r>
+        <w:rPr>
+          <w:sz w:val="24"/>
+          <w:szCs w:val="24"/>
+        </w:rPr>
+        <w:t xml:space="preserve">, je regarde ce qui compose les </w:t>
+      </w:r>
+      <w:proofErr w:type="spellStart"/>
+      <w:r>
+        <w:rPr>
+          <w:sz w:val="24"/>
+          <w:szCs w:val="24"/>
+        </w:rPr>
+        <w:t>cards</w:t>
+      </w:r>
+      <w:proofErr w:type="spellEnd"/>
+      <w:r>
+        <w:rPr>
+          <w:sz w:val="24"/>
+          <w:szCs w:val="24"/>
+        </w:rPr>
+        <w:t xml:space="preserve"> et je m’aperçois que c’est le composant </w:t>
+      </w:r>
+      <w:proofErr w:type="spellStart"/>
+      <w:r>
+        <w:rPr>
+          <w:sz w:val="24"/>
+          <w:szCs w:val="24"/>
+        </w:rPr>
+        <w:t>EventList</w:t>
+      </w:r>
+      <w:proofErr w:type="spellEnd"/>
+      <w:r>
+        <w:rPr>
+          <w:sz w:val="24"/>
+          <w:szCs w:val="24"/>
+        </w:rPr>
+        <w:t xml:space="preserve"> qui génère l’ensemble de la section, y compris les filtre. Je me rends donc immédiatement dans ce fichier et j’interprète ce code.</w:t>
+      </w:r>
+    </w:p>
+    <w:p>
+      <w:pPr>
+        <w:pBdr>
+          <w:bottom w:val="single" w:sz="6" w:space="1" w:color="auto"/>
+        </w:pBdr>
+        <w:rPr>
+          <w:sz w:val="24"/>
+          <w:szCs w:val="24"/>
+        </w:rPr>
+      </w:pPr>
+      <w:r>
+        <w:rPr>
+          <w:sz w:val="24"/>
+          <w:szCs w:val="24"/>
+        </w:rPr>
+        <w:t xml:space="preserve">Le souci qu’il y a c’est que la logique de filtrage des événements ne prend pas en compte le type sélectionné. Le filtrage est uniquement basé sur l’index des évènements. </w:t>
+      </w:r>
+      <w:r>
+        <w:rPr>
+          <w:sz w:val="24"/>
+          <w:szCs w:val="24"/>
+        </w:rPr>
+        <w:br/>
+        <w:t xml:space="preserve">Pour corriger cela, il faut filtrer les évènements en fonction du type sélectionné et ensuite appliquer la </w:t>
+      </w:r>
+      <w:r>
+        <w:rPr>
+          <w:sz w:val="24"/>
+          <w:szCs w:val="24"/>
+        </w:rPr>
+        <w:t>pagination.</w:t>
+      </w:r>
+    </w:p>
+    <w:p>
+      <w:pPr>
+        <w:rPr>
+          <w:sz w:val="24"/>
+          <w:szCs w:val="24"/>
+        </w:rPr>
+      </w:pPr>
+    </w:p>
+    <w:p>
+      <w:pPr>
+        <w:rPr>
+          <w:sz w:val="24"/>
+          <w:szCs w:val="24"/>
+        </w:rPr>
+      </w:pPr>
+      <w:r>
+        <w:rPr>
+          <w:sz w:val="24"/>
+          <w:szCs w:val="24"/>
+        </w:rPr>
+        <w:t>Les dates bugger :</w:t>
+      </w:r>
+    </w:p>
+    <w:p>
+      <w:pPr>
+        <w:rPr>
+          <w:sz w:val="24"/>
+          <w:szCs w:val="24"/>
+        </w:rPr>
+      </w:pPr>
+      <w:r>
+        <w:rPr>
+          <w:sz w:val="24"/>
+          <w:szCs w:val="24"/>
+        </w:rPr>
+        <w:lastRenderedPageBreak/>
+        <w:t xml:space="preserve">Alors on peut d’apercevoir que sur les </w:t>
+      </w:r>
+      <w:proofErr w:type="spellStart"/>
+      <w:r>
+        <w:rPr>
+          <w:sz w:val="24"/>
+          <w:szCs w:val="24"/>
+        </w:rPr>
+        <w:t>cards</w:t>
+      </w:r>
+      <w:proofErr w:type="spellEnd"/>
+      <w:r>
+        <w:rPr>
+          <w:sz w:val="24"/>
+          <w:szCs w:val="24"/>
+        </w:rPr>
+        <w:t xml:space="preserve"> évènement sois il est indiqué la mauvaise date sois qu’elle n’apparait pas du tout ! </w:t>
+      </w:r>
+    </w:p>
+    <w:p>
+      <w:pPr>
+        <w:rPr>
+          <w:sz w:val="24"/>
+          <w:szCs w:val="24"/>
+        </w:rPr>
+      </w:pPr>
+    </w:p>
+    <w:p>
+      <w:pPr>
+        <w:rPr>
           <w:sz w:val="24"/>
           <w:szCs w:val="24"/>
         </w:rPr>
@@ -1261,108 +1483,6 @@
           <w:szCs w:val="24"/>
         </w:rPr>
         <w:t xml:space="preserve">Correction : </w:t>
-      </w:r>
-    </w:p>
-    <w:p>
-      <w:pPr>
-        <w:rPr>
-          <w:sz w:val="24"/>
-          <w:szCs w:val="24"/>
-        </w:rPr>
-      </w:pPr>
-      <w:r>
-        <w:rPr>
-          <w:sz w:val="24"/>
-          <w:szCs w:val="24"/>
-        </w:rPr>
-        <w:t xml:space="preserve">J’ouvre </w:t>
-      </w:r>
-      <w:proofErr w:type="spellStart"/>
-      <w:r>
-        <w:rPr>
-          <w:sz w:val="24"/>
-          <w:szCs w:val="24"/>
-        </w:rPr>
-        <w:t>react</w:t>
-      </w:r>
-      <w:proofErr w:type="spellEnd"/>
-      <w:r>
-        <w:rPr>
-          <w:sz w:val="24"/>
-          <w:szCs w:val="24"/>
-        </w:rPr>
-        <w:t xml:space="preserve"> dev </w:t>
-      </w:r>
-      <w:proofErr w:type="spellStart"/>
-      <w:r>
-        <w:rPr>
-          <w:sz w:val="24"/>
-          <w:szCs w:val="24"/>
-        </w:rPr>
-        <w:t>tool</w:t>
-      </w:r>
-      <w:proofErr w:type="spellEnd"/>
-      <w:r>
-        <w:rPr>
-          <w:sz w:val="24"/>
-          <w:szCs w:val="24"/>
-        </w:rPr>
-        <w:t xml:space="preserve">, je regarde ce qui compose les </w:t>
-      </w:r>
-      <w:proofErr w:type="spellStart"/>
-      <w:r>
-        <w:rPr>
-          <w:sz w:val="24"/>
-          <w:szCs w:val="24"/>
-        </w:rPr>
-        <w:t>cards</w:t>
-      </w:r>
-      <w:proofErr w:type="spellEnd"/>
-      <w:r>
-        <w:rPr>
-          <w:sz w:val="24"/>
-          <w:szCs w:val="24"/>
-        </w:rPr>
-        <w:t xml:space="preserve"> et je m’aperçois que c’est le composant </w:t>
-      </w:r>
-      <w:proofErr w:type="spellStart"/>
-      <w:r>
-        <w:rPr>
-          <w:sz w:val="24"/>
-          <w:szCs w:val="24"/>
-        </w:rPr>
-        <w:t>EventList</w:t>
-      </w:r>
-      <w:proofErr w:type="spellEnd"/>
-      <w:r>
-        <w:rPr>
-          <w:sz w:val="24"/>
-          <w:szCs w:val="24"/>
-        </w:rPr>
-        <w:t xml:space="preserve"> qui génère l’ensemble de la section, y compris les filtre. Je me rends donc immédiatement dans ce fichier et j’interprète ce code.</w:t>
-      </w:r>
-    </w:p>
-    <w:p>
-      <w:pPr>
-        <w:rPr>
-          <w:sz w:val="24"/>
-          <w:szCs w:val="24"/>
-        </w:rPr>
-      </w:pPr>
-      <w:r>
-        <w:rPr>
-          <w:sz w:val="24"/>
-          <w:szCs w:val="24"/>
-        </w:rPr>
-        <w:t xml:space="preserve">Le souci qu’il y a c’est que la logique de filtrage des événements ne prend pas en compte le type sélectionné. Le filtrage est uniquement basé sur l’index des évènements. </w:t>
-      </w:r>
-      <w:r>
-        <w:rPr>
-          <w:sz w:val="24"/>
-          <w:szCs w:val="24"/>
-        </w:rPr>
-        <w:br/>
-        <w:t>Pour corriger cela, il faut filtrer les évènements en fonction du type sélectionné et ensuite appliquer la pagination .</w:t>
       </w:r>
     </w:p>
     <w:sectPr>

</xml_diff>

<commit_message>
correction de la date sur les eventcard
</commit_message>
<xml_diff>
--- a/Correction bug/Correction.docx
+++ b/Correction bug/Correction.docx
@@ -1418,14 +1418,15 @@
     <w:p>
       <w:pPr>
         <w:rPr>
-          <w:sz w:val="24"/>
-          <w:szCs w:val="24"/>
-        </w:rPr>
-      </w:pPr>
-      <w:r>
-        <w:rPr>
-          <w:sz w:val="24"/>
-          <w:szCs w:val="24"/>
+          <w:sz w:val="28"/>
+          <w:szCs w:val="28"/>
+        </w:rPr>
+      </w:pPr>
+      <w:r>
+        <w:rPr>
+          <w:sz w:val="28"/>
+          <w:szCs w:val="28"/>
+          <w:highlight w:val="yellow"/>
         </w:rPr>
         <w:t>Les dates bugger :</w:t>
       </w:r>
@@ -1460,6 +1461,216 @@
           <w:szCs w:val="24"/>
         </w:rPr>
         <w:t xml:space="preserve"> évènement sois il est indiqué la mauvaise date sois qu’elle n’apparait pas du tout ! </w:t>
+      </w:r>
+    </w:p>
+    <w:p>
+      <w:pPr>
+        <w:rPr>
+          <w:sz w:val="24"/>
+          <w:szCs w:val="24"/>
+        </w:rPr>
+      </w:pPr>
+    </w:p>
+    <w:p>
+      <w:pPr>
+        <w:rPr>
+          <w:sz w:val="28"/>
+          <w:szCs w:val="28"/>
+        </w:rPr>
+      </w:pPr>
+      <w:r>
+        <w:rPr>
+          <w:sz w:val="28"/>
+          <w:szCs w:val="28"/>
+          <w:highlight w:val="red"/>
+        </w:rPr>
+        <w:t>Correction :</w:t>
+      </w:r>
+      <w:r>
+        <w:rPr>
+          <w:sz w:val="28"/>
+          <w:szCs w:val="28"/>
+        </w:rPr>
+        <w:t xml:space="preserve"> </w:t>
+      </w:r>
+    </w:p>
+    <w:p>
+      <w:pPr>
+        <w:rPr>
+          <w:sz w:val="24"/>
+          <w:szCs w:val="24"/>
+        </w:rPr>
+      </w:pPr>
+    </w:p>
+    <w:p>
+      <w:pPr>
+        <w:rPr>
+          <w:sz w:val="24"/>
+          <w:szCs w:val="24"/>
+        </w:rPr>
+      </w:pPr>
+      <w:r>
+        <w:rPr>
+          <w:sz w:val="24"/>
+          <w:szCs w:val="24"/>
+        </w:rPr>
+        <w:t xml:space="preserve">J’ai </w:t>
+      </w:r>
+      <w:r>
+        <w:rPr>
+          <w:sz w:val="24"/>
+          <w:szCs w:val="24"/>
+        </w:rPr>
+        <w:t>regardé</w:t>
+      </w:r>
+      <w:r>
+        <w:rPr>
+          <w:sz w:val="24"/>
+          <w:szCs w:val="24"/>
+        </w:rPr>
+        <w:t xml:space="preserve"> dans un premier temps </w:t>
+      </w:r>
+      <w:proofErr w:type="spellStart"/>
+      <w:r>
+        <w:rPr>
+          <w:sz w:val="24"/>
+          <w:szCs w:val="24"/>
+        </w:rPr>
+        <w:t>react</w:t>
+      </w:r>
+      <w:proofErr w:type="spellEnd"/>
+      <w:r>
+        <w:rPr>
+          <w:sz w:val="24"/>
+          <w:szCs w:val="24"/>
+        </w:rPr>
+        <w:t xml:space="preserve"> dev </w:t>
+      </w:r>
+      <w:proofErr w:type="spellStart"/>
+      <w:r>
+        <w:rPr>
+          <w:sz w:val="24"/>
+          <w:szCs w:val="24"/>
+        </w:rPr>
+        <w:t>tools</w:t>
+      </w:r>
+      <w:proofErr w:type="spellEnd"/>
+      <w:r>
+        <w:rPr>
+          <w:sz w:val="24"/>
+          <w:szCs w:val="24"/>
+        </w:rPr>
+        <w:t xml:space="preserve"> pour voir comment était transmis les informations de parents à enfant. Je regarde donc les données qui sont transmis a </w:t>
+      </w:r>
+      <w:proofErr w:type="spellStart"/>
+      <w:r>
+        <w:rPr>
+          <w:sz w:val="24"/>
+          <w:szCs w:val="24"/>
+        </w:rPr>
+        <w:t>eventCard</w:t>
+      </w:r>
+      <w:proofErr w:type="spellEnd"/>
+      <w:r>
+        <w:rPr>
+          <w:sz w:val="24"/>
+          <w:szCs w:val="24"/>
+        </w:rPr>
+        <w:t xml:space="preserve"> car c’est lui qui réceptionne les données ici. En regardant chaque « </w:t>
+      </w:r>
+      <w:proofErr w:type="spellStart"/>
+      <w:r>
+        <w:rPr>
+          <w:sz w:val="24"/>
+          <w:szCs w:val="24"/>
+        </w:rPr>
+        <w:t>card</w:t>
+      </w:r>
+      <w:proofErr w:type="spellEnd"/>
+      <w:r>
+        <w:rPr>
+          <w:sz w:val="24"/>
+          <w:szCs w:val="24"/>
+        </w:rPr>
+        <w:t xml:space="preserve"> » je m’aperçois que le mois afficher et le mois -1 par rapport à ce qui devait être afficher. (exemple : il est afficher mars alors que normalement c’est sensé être avril) je vais donc a la source des date dans helpers &gt; date &gt; index.js je regarde le code et la je m’aperçois que nous avons un objet . sauf que dans l’objet c’est un tableau et que dans le ligne export on export cette objet mais en commençant par </w:t>
+      </w:r>
+      <w:proofErr w:type="spellStart"/>
+      <w:r>
+        <w:rPr>
+          <w:sz w:val="24"/>
+          <w:szCs w:val="24"/>
+        </w:rPr>
+        <w:t>l’id</w:t>
+      </w:r>
+      <w:proofErr w:type="spellEnd"/>
+      <w:r>
+        <w:rPr>
+          <w:sz w:val="24"/>
+          <w:szCs w:val="24"/>
+        </w:rPr>
+        <w:t xml:space="preserve"> 0 ! Hors </w:t>
+      </w:r>
+      <w:proofErr w:type="spellStart"/>
+      <w:r>
+        <w:rPr>
+          <w:sz w:val="24"/>
+          <w:szCs w:val="24"/>
+        </w:rPr>
+        <w:t>l’id</w:t>
+      </w:r>
+      <w:proofErr w:type="spellEnd"/>
+      <w:r>
+        <w:rPr>
+          <w:sz w:val="24"/>
+          <w:szCs w:val="24"/>
+        </w:rPr>
+        <w:t xml:space="preserve"> 0 n’existe pas ! donc pour faire coïncider les id et les mois il faut simplement a la fin de l’export rajouter +1 pour éviter que le tableau commence a 0 et commence par 1.</w:t>
+      </w:r>
+    </w:p>
+    <w:p>
+      <w:pPr>
+        <w:rPr>
+          <w:sz w:val="24"/>
+          <w:szCs w:val="24"/>
+        </w:rPr>
+      </w:pPr>
+    </w:p>
+    <w:p>
+      <w:pPr>
+        <w:rPr>
+          <w:sz w:val="24"/>
+          <w:szCs w:val="24"/>
+        </w:rPr>
+      </w:pPr>
+      <w:r>
+        <w:rPr>
+          <w:sz w:val="24"/>
+          <w:szCs w:val="24"/>
+        </w:rPr>
+        <w:t xml:space="preserve">Message d’erreur non afficher : </w:t>
+      </w:r>
+    </w:p>
+    <w:p>
+      <w:pPr>
+        <w:rPr>
+          <w:sz w:val="24"/>
+          <w:szCs w:val="24"/>
+        </w:rPr>
+      </w:pPr>
+    </w:p>
+    <w:p>
+      <w:pPr>
+        <w:rPr>
+          <w:sz w:val="24"/>
+          <w:szCs w:val="24"/>
+        </w:rPr>
+      </w:pPr>
+      <w:r>
+        <w:rPr>
+          <w:sz w:val="24"/>
+          <w:szCs w:val="24"/>
+        </w:rPr>
+        <w:t>Quand on envoie le formulaire de contact remplis, on n’as aucun message de confirmation qui apparait.</w:t>
       </w:r>
     </w:p>
     <w:p>

</xml_diff>

<commit_message>
correction du message de confirmation du formulaire
</commit_message>
<xml_diff>
--- a/Correction bug/Correction.docx
+++ b/Correction bug/Correction.docx
@@ -228,7 +228,23 @@
           <w:sz w:val="24"/>
           <w:szCs w:val="24"/>
         </w:rPr>
-        <w:t xml:space="preserve"> » a la ligne 15 du fichier src  &gt; containers  &gt; </w:t>
+        <w:t xml:space="preserve"> » a la ligne 15 du fichier </w:t>
+      </w:r>
+      <w:proofErr w:type="gramStart"/>
+      <w:r>
+        <w:rPr>
+          <w:sz w:val="24"/>
+          <w:szCs w:val="24"/>
+        </w:rPr>
+        <w:t>src  &gt;</w:t>
+      </w:r>
+      <w:proofErr w:type="gramEnd"/>
+      <w:r>
+        <w:rPr>
+          <w:sz w:val="24"/>
+          <w:szCs w:val="24"/>
+        </w:rPr>
+        <w:t xml:space="preserve"> containers  &gt; </w:t>
       </w:r>
       <w:proofErr w:type="spellStart"/>
       <w:r>
@@ -428,7 +444,15 @@
           <w:sz w:val="24"/>
           <w:szCs w:val="24"/>
         </w:rPr>
-        <w:t>Le soucis était que le .</w:t>
+        <w:t xml:space="preserve">Le soucis était que </w:t>
+      </w:r>
+      <w:proofErr w:type="gramStart"/>
+      <w:r>
+        <w:rPr>
+          <w:sz w:val="24"/>
+          <w:szCs w:val="24"/>
+        </w:rPr>
+        <w:t>le .</w:t>
       </w:r>
       <w:proofErr w:type="spellStart"/>
       <w:r>
@@ -439,6 +463,7 @@
         <w:t>map</w:t>
       </w:r>
       <w:proofErr w:type="spellEnd"/>
+      <w:proofErr w:type="gramEnd"/>
       <w:r>
         <w:rPr>
           <w:sz w:val="24"/>
@@ -1012,7 +1037,15 @@
           <w:sz w:val="24"/>
           <w:szCs w:val="24"/>
         </w:rPr>
-        <w:t xml:space="preserve">. Je vois que « last est =  </w:t>
+        <w:t xml:space="preserve">. Je vois que « last est </w:t>
+      </w:r>
+      <w:proofErr w:type="gramStart"/>
+      <w:r>
+        <w:rPr>
+          <w:sz w:val="24"/>
+          <w:szCs w:val="24"/>
+        </w:rPr>
+        <w:t xml:space="preserve">=  </w:t>
       </w:r>
       <w:proofErr w:type="spellStart"/>
       <w:r>
@@ -1023,6 +1056,7 @@
         <w:t>usecontext</w:t>
       </w:r>
       <w:proofErr w:type="spellEnd"/>
+      <w:proofErr w:type="gramEnd"/>
       <w:r>
         <w:rPr>
           <w:sz w:val="24"/>
@@ -1072,7 +1106,23 @@
           <w:sz w:val="24"/>
           <w:szCs w:val="24"/>
         </w:rPr>
-        <w:t xml:space="preserve"> sont correct mais que les valeurs partager sont data et </w:t>
+        <w:t xml:space="preserve"> sont </w:t>
+      </w:r>
+      <w:proofErr w:type="gramStart"/>
+      <w:r>
+        <w:rPr>
+          <w:sz w:val="24"/>
+          <w:szCs w:val="24"/>
+        </w:rPr>
+        <w:t>correct</w:t>
+      </w:r>
+      <w:proofErr w:type="gramEnd"/>
+      <w:r>
+        <w:rPr>
+          <w:sz w:val="24"/>
+          <w:szCs w:val="24"/>
+        </w:rPr>
+        <w:t xml:space="preserve"> mais que les valeurs partager sont data et </w:t>
       </w:r>
       <w:proofErr w:type="spellStart"/>
       <w:r>
@@ -1152,9 +1202,26 @@
           <w:sz w:val="24"/>
           <w:szCs w:val="24"/>
         </w:rPr>
-        <w:t xml:space="preserve"> !!! c’est bien mais je dois filtrer maintenant les données reçus afin de récupéré uniquement le « .cover » de l’objet le plus récent. J’utilise donc la fonction </w:t>
-      </w:r>
-      <w:proofErr w:type="spellStart"/>
+        <w:t xml:space="preserve"> !!! c’est bien mais je dois filtrer maintenant les données reçus afin de récupéré uniquement le </w:t>
+      </w:r>
+      <w:proofErr w:type="gramStart"/>
+      <w:r>
+        <w:rPr>
+          <w:sz w:val="24"/>
+          <w:szCs w:val="24"/>
+        </w:rPr>
+        <w:t>« .cover</w:t>
+      </w:r>
+      <w:proofErr w:type="gramEnd"/>
+      <w:r>
+        <w:rPr>
+          <w:sz w:val="24"/>
+          <w:szCs w:val="24"/>
+        </w:rPr>
+        <w:t xml:space="preserve"> » de l’objet le plus récent. J’utilise donc la fonction </w:t>
+      </w:r>
+      <w:proofErr w:type="spellStart"/>
+      <w:proofErr w:type="gramStart"/>
       <w:r>
         <w:rPr>
           <w:sz w:val="24"/>
@@ -1168,7 +1235,15 @@
           <w:sz w:val="24"/>
           <w:szCs w:val="24"/>
         </w:rPr>
-        <w:t xml:space="preserve">( ) je crée mon filtre je modifie le code de </w:t>
+        <w:t>( )</w:t>
+      </w:r>
+      <w:proofErr w:type="gramEnd"/>
+      <w:r>
+        <w:rPr>
+          <w:sz w:val="24"/>
+          <w:szCs w:val="24"/>
+        </w:rPr>
+        <w:t xml:space="preserve"> je crée mon filtre je modifie le code de </w:t>
       </w:r>
       <w:proofErr w:type="spellStart"/>
       <w:r>
@@ -1560,7 +1635,23 @@
           <w:sz w:val="24"/>
           <w:szCs w:val="24"/>
         </w:rPr>
-        <w:t xml:space="preserve"> pour voir comment était transmis les informations de parents à enfant. Je regarde donc les données qui sont transmis a </w:t>
+        <w:t xml:space="preserve"> pour voir comment était transmis les informations de parents à enfant. Je regarde donc les données qui sont transmis </w:t>
+      </w:r>
+      <w:proofErr w:type="spellStart"/>
+      <w:r>
+        <w:rPr>
+          <w:sz w:val="24"/>
+          <w:szCs w:val="24"/>
+        </w:rPr>
+        <w:t>a</w:t>
+      </w:r>
+      <w:proofErr w:type="spellEnd"/>
+      <w:r>
+        <w:rPr>
+          <w:sz w:val="24"/>
+          <w:szCs w:val="24"/>
+        </w:rPr>
+        <w:t xml:space="preserve"> </w:t>
       </w:r>
       <w:proofErr w:type="spellStart"/>
       <w:r>
@@ -1592,7 +1683,39 @@
           <w:sz w:val="24"/>
           <w:szCs w:val="24"/>
         </w:rPr>
-        <w:t xml:space="preserve"> » je m’aperçois que le mois afficher et le mois -1 par rapport à ce qui devait être afficher. (exemple : il est afficher mars alors que normalement c’est sensé être avril) je vais donc a la source des date dans helpers &gt; date &gt; index.js je regarde le code et la je m’aperçois que nous avons un objet . sauf que dans l’objet c’est un tableau et que dans le ligne export on export cette objet mais en commençant par </w:t>
+        <w:t> » je m’aperçois que le mois afficher et le mois -1 par rapport à ce qui devait être afficher. (</w:t>
+      </w:r>
+      <w:proofErr w:type="gramStart"/>
+      <w:r>
+        <w:rPr>
+          <w:sz w:val="24"/>
+          <w:szCs w:val="24"/>
+        </w:rPr>
+        <w:t>exemple</w:t>
+      </w:r>
+      <w:proofErr w:type="gramEnd"/>
+      <w:r>
+        <w:rPr>
+          <w:sz w:val="24"/>
+          <w:szCs w:val="24"/>
+        </w:rPr>
+        <w:t xml:space="preserve"> : il est afficher mars alors que normalement c’est sensé être avril) je vais donc a la source des date dans helpers &gt; date &gt; index.js je regarde le code et la je m’aperçois que nous avons un objet . </w:t>
+      </w:r>
+      <w:proofErr w:type="gramStart"/>
+      <w:r>
+        <w:rPr>
+          <w:sz w:val="24"/>
+          <w:szCs w:val="24"/>
+        </w:rPr>
+        <w:t>sauf</w:t>
+      </w:r>
+      <w:proofErr w:type="gramEnd"/>
+      <w:r>
+        <w:rPr>
+          <w:sz w:val="24"/>
+          <w:szCs w:val="24"/>
+        </w:rPr>
+        <w:t xml:space="preserve"> que dans l’objet c’est un tableau et que dans le ligne export on export cette objet mais en commençant par </w:t>
       </w:r>
       <w:proofErr w:type="spellStart"/>
       <w:r>
@@ -1608,7 +1731,23 @@
           <w:sz w:val="24"/>
           <w:szCs w:val="24"/>
         </w:rPr>
-        <w:t xml:space="preserve"> 0 ! Hors </w:t>
+        <w:t xml:space="preserve"> 0 ! </w:t>
+      </w:r>
+      <w:proofErr w:type="gramStart"/>
+      <w:r>
+        <w:rPr>
+          <w:sz w:val="24"/>
+          <w:szCs w:val="24"/>
+        </w:rPr>
+        <w:t>Hors</w:t>
+      </w:r>
+      <w:proofErr w:type="gramEnd"/>
+      <w:r>
+        <w:rPr>
+          <w:sz w:val="24"/>
+          <w:szCs w:val="24"/>
+        </w:rPr>
+        <w:t xml:space="preserve"> </w:t>
       </w:r>
       <w:proofErr w:type="spellStart"/>
       <w:r>
@@ -1638,62 +1777,334 @@
     <w:p>
       <w:pPr>
         <w:rPr>
-          <w:sz w:val="24"/>
-          <w:szCs w:val="24"/>
-        </w:rPr>
-      </w:pPr>
-      <w:r>
-        <w:rPr>
-          <w:sz w:val="24"/>
-          <w:szCs w:val="24"/>
-        </w:rPr>
-        <w:t xml:space="preserve">Message d’erreur non afficher : </w:t>
-      </w:r>
-    </w:p>
-    <w:p>
-      <w:pPr>
-        <w:rPr>
-          <w:sz w:val="24"/>
-          <w:szCs w:val="24"/>
-        </w:rPr>
-      </w:pPr>
-    </w:p>
-    <w:p>
-      <w:pPr>
-        <w:rPr>
-          <w:sz w:val="24"/>
-          <w:szCs w:val="24"/>
-        </w:rPr>
-      </w:pPr>
-      <w:r>
-        <w:rPr>
-          <w:sz w:val="24"/>
-          <w:szCs w:val="24"/>
-        </w:rPr>
-        <w:t>Quand on envoie le formulaire de contact remplis, on n’as aucun message de confirmation qui apparait.</w:t>
-      </w:r>
-    </w:p>
-    <w:p>
-      <w:pPr>
-        <w:rPr>
-          <w:sz w:val="24"/>
-          <w:szCs w:val="24"/>
-        </w:rPr>
-      </w:pPr>
-    </w:p>
-    <w:p>
-      <w:pPr>
-        <w:rPr>
-          <w:sz w:val="24"/>
-          <w:szCs w:val="24"/>
-        </w:rPr>
-      </w:pPr>
-      <w:r>
-        <w:rPr>
-          <w:sz w:val="24"/>
-          <w:szCs w:val="24"/>
-        </w:rPr>
-        <w:t xml:space="preserve">Correction : </w:t>
+          <w:sz w:val="28"/>
+          <w:szCs w:val="28"/>
+        </w:rPr>
+      </w:pPr>
+      <w:r>
+        <w:rPr>
+          <w:sz w:val="28"/>
+          <w:szCs w:val="28"/>
+          <w:highlight w:val="yellow"/>
+        </w:rPr>
+        <w:t>Message d’erreur non afficher :</w:t>
+      </w:r>
+      <w:r>
+        <w:rPr>
+          <w:sz w:val="28"/>
+          <w:szCs w:val="28"/>
+        </w:rPr>
+        <w:t xml:space="preserve"> </w:t>
+      </w:r>
+    </w:p>
+    <w:p>
+      <w:pPr>
+        <w:rPr>
+          <w:sz w:val="24"/>
+          <w:szCs w:val="24"/>
+        </w:rPr>
+      </w:pPr>
+    </w:p>
+    <w:p>
+      <w:pPr>
+        <w:rPr>
+          <w:sz w:val="24"/>
+          <w:szCs w:val="24"/>
+        </w:rPr>
+      </w:pPr>
+      <w:r>
+        <w:rPr>
+          <w:sz w:val="24"/>
+          <w:szCs w:val="24"/>
+        </w:rPr>
+        <w:t xml:space="preserve">Quand on envoie le formulaire de contact remplis, on </w:t>
+      </w:r>
+      <w:r>
+        <w:rPr>
+          <w:sz w:val="24"/>
+          <w:szCs w:val="24"/>
+        </w:rPr>
+        <w:t>n’a</w:t>
+      </w:r>
+      <w:r>
+        <w:rPr>
+          <w:sz w:val="24"/>
+          <w:szCs w:val="24"/>
+        </w:rPr>
+        <w:t xml:space="preserve"> aucun message de confirmation qui apparait.</w:t>
+      </w:r>
+    </w:p>
+    <w:p>
+      <w:pPr>
+        <w:rPr>
+          <w:sz w:val="24"/>
+          <w:szCs w:val="24"/>
+        </w:rPr>
+      </w:pPr>
+    </w:p>
+    <w:p>
+      <w:pPr>
+        <w:rPr>
+          <w:sz w:val="28"/>
+          <w:szCs w:val="28"/>
+        </w:rPr>
+      </w:pPr>
+      <w:r>
+        <w:rPr>
+          <w:sz w:val="28"/>
+          <w:szCs w:val="28"/>
+          <w:highlight w:val="red"/>
+        </w:rPr>
+        <w:t>Correction :</w:t>
+      </w:r>
+      <w:r>
+        <w:rPr>
+          <w:sz w:val="28"/>
+          <w:szCs w:val="28"/>
+        </w:rPr>
+        <w:t xml:space="preserve"> </w:t>
+      </w:r>
+    </w:p>
+    <w:p>
+      <w:pPr>
+        <w:rPr>
+          <w:sz w:val="24"/>
+          <w:szCs w:val="24"/>
+        </w:rPr>
+      </w:pPr>
+      <w:r>
+        <w:rPr>
+          <w:sz w:val="24"/>
+          <w:szCs w:val="24"/>
+        </w:rPr>
+        <w:t xml:space="preserve">Je me </w:t>
+      </w:r>
+      <w:r>
+        <w:rPr>
+          <w:sz w:val="24"/>
+          <w:szCs w:val="24"/>
+        </w:rPr>
+        <w:t>rends</w:t>
+      </w:r>
+      <w:r>
+        <w:rPr>
+          <w:sz w:val="24"/>
+          <w:szCs w:val="24"/>
+        </w:rPr>
+        <w:t xml:space="preserve"> donc une nouvelle fois dans </w:t>
+      </w:r>
+      <w:proofErr w:type="spellStart"/>
+      <w:r>
+        <w:rPr>
+          <w:sz w:val="24"/>
+          <w:szCs w:val="24"/>
+        </w:rPr>
+        <w:t>react</w:t>
+      </w:r>
+      <w:proofErr w:type="spellEnd"/>
+      <w:r>
+        <w:rPr>
+          <w:sz w:val="24"/>
+          <w:szCs w:val="24"/>
+        </w:rPr>
+        <w:t xml:space="preserve"> dev </w:t>
+      </w:r>
+      <w:proofErr w:type="spellStart"/>
+      <w:r>
+        <w:rPr>
+          <w:sz w:val="24"/>
+          <w:szCs w:val="24"/>
+        </w:rPr>
+        <w:t>tools</w:t>
+      </w:r>
+      <w:proofErr w:type="spellEnd"/>
+      <w:r>
+        <w:rPr>
+          <w:sz w:val="24"/>
+          <w:szCs w:val="24"/>
+        </w:rPr>
+        <w:t xml:space="preserve"> et je check comment est composé le formulaire de contact. Je vois qu’il y a Modal en tout premier lieu et qu’il y a un composant « </w:t>
+      </w:r>
+      <w:proofErr w:type="spellStart"/>
+      <w:r>
+        <w:rPr>
+          <w:sz w:val="24"/>
+          <w:szCs w:val="24"/>
+        </w:rPr>
+        <w:t>form</w:t>
+      </w:r>
+      <w:proofErr w:type="spellEnd"/>
+      <w:r>
+        <w:rPr>
+          <w:sz w:val="24"/>
+          <w:szCs w:val="24"/>
+        </w:rPr>
+        <w:t> » je me rend donc dans forme et je vois que le message de confirmation est bien présent dans le code. Je regarde donc l’ensemble du code et je m’</w:t>
+      </w:r>
+      <w:r>
+        <w:rPr>
+          <w:sz w:val="24"/>
+          <w:szCs w:val="24"/>
+        </w:rPr>
+        <w:t>aperçois</w:t>
+      </w:r>
+      <w:r>
+        <w:rPr>
+          <w:sz w:val="24"/>
+          <w:szCs w:val="24"/>
+        </w:rPr>
+        <w:t xml:space="preserve"> </w:t>
+      </w:r>
+      <w:r>
+        <w:rPr>
+          <w:sz w:val="24"/>
+          <w:szCs w:val="24"/>
+        </w:rPr>
+        <w:t>que dans le « </w:t>
+      </w:r>
+      <w:proofErr w:type="spellStart"/>
+      <w:r>
+        <w:rPr>
+          <w:sz w:val="24"/>
+          <w:szCs w:val="24"/>
+        </w:rPr>
+        <w:t>try</w:t>
+      </w:r>
+      <w:proofErr w:type="spellEnd"/>
+      <w:r>
+        <w:rPr>
+          <w:sz w:val="24"/>
+          <w:szCs w:val="24"/>
+        </w:rPr>
+        <w:t xml:space="preserve"> catch » il y a une ligne avec </w:t>
+      </w:r>
+      <w:proofErr w:type="spellStart"/>
+      <w:r>
+        <w:rPr>
+          <w:sz w:val="24"/>
+          <w:szCs w:val="24"/>
+        </w:rPr>
+        <w:t>setSending</w:t>
+      </w:r>
+      <w:proofErr w:type="spellEnd"/>
+      <w:r>
+        <w:rPr>
+          <w:sz w:val="24"/>
+          <w:szCs w:val="24"/>
+        </w:rPr>
+        <w:t xml:space="preserve"> et juste en dessous un </w:t>
+      </w:r>
+      <w:proofErr w:type="spellStart"/>
+      <w:r>
+        <w:rPr>
+          <w:sz w:val="24"/>
+          <w:szCs w:val="24"/>
+        </w:rPr>
+        <w:t>onError</w:t>
+      </w:r>
+      <w:proofErr w:type="spellEnd"/>
+      <w:r>
+        <w:rPr>
+          <w:sz w:val="24"/>
+          <w:szCs w:val="24"/>
+        </w:rPr>
+        <w:t xml:space="preserve">. Je ne comprends pas le </w:t>
+      </w:r>
+      <w:proofErr w:type="spellStart"/>
+      <w:r>
+        <w:rPr>
+          <w:sz w:val="24"/>
+          <w:szCs w:val="24"/>
+        </w:rPr>
+        <w:t>OnError</w:t>
+      </w:r>
+      <w:proofErr w:type="spellEnd"/>
+      <w:r>
+        <w:rPr>
+          <w:sz w:val="24"/>
+          <w:szCs w:val="24"/>
+        </w:rPr>
+        <w:t xml:space="preserve"> et je le vois plus haut en argument mais avec un </w:t>
+      </w:r>
+      <w:proofErr w:type="spellStart"/>
+      <w:r>
+        <w:rPr>
+          <w:sz w:val="24"/>
+          <w:szCs w:val="24"/>
+        </w:rPr>
+        <w:t>Onsucces</w:t>
+      </w:r>
+      <w:proofErr w:type="spellEnd"/>
+      <w:r>
+        <w:rPr>
+          <w:sz w:val="24"/>
+          <w:szCs w:val="24"/>
+        </w:rPr>
+        <w:t xml:space="preserve">. Ce sont donc des fonctions et par logique </w:t>
+      </w:r>
+      <w:proofErr w:type="spellStart"/>
+      <w:r>
+        <w:rPr>
+          <w:sz w:val="24"/>
+          <w:szCs w:val="24"/>
+        </w:rPr>
+        <w:t>OnSucces</w:t>
+      </w:r>
+      <w:proofErr w:type="spellEnd"/>
+      <w:r>
+        <w:rPr>
+          <w:sz w:val="24"/>
+          <w:szCs w:val="24"/>
+        </w:rPr>
+        <w:t xml:space="preserve"> veux dire avec succès donc je place </w:t>
+      </w:r>
+      <w:proofErr w:type="spellStart"/>
+      <w:r>
+        <w:rPr>
+          <w:sz w:val="24"/>
+          <w:szCs w:val="24"/>
+        </w:rPr>
+        <w:t>OnSucces</w:t>
+      </w:r>
+      <w:proofErr w:type="spellEnd"/>
+      <w:r>
+        <w:rPr>
+          <w:sz w:val="24"/>
+          <w:szCs w:val="24"/>
+        </w:rPr>
+        <w:t xml:space="preserve"> dans le « </w:t>
+      </w:r>
+      <w:proofErr w:type="spellStart"/>
+      <w:r>
+        <w:rPr>
+          <w:sz w:val="24"/>
+          <w:szCs w:val="24"/>
+        </w:rPr>
+        <w:t>await</w:t>
+      </w:r>
+      <w:proofErr w:type="spellEnd"/>
+      <w:r>
+        <w:rPr>
+          <w:sz w:val="24"/>
+          <w:szCs w:val="24"/>
+        </w:rPr>
+        <w:t xml:space="preserve"> » en dessous de </w:t>
+      </w:r>
+      <w:proofErr w:type="spellStart"/>
+      <w:r>
+        <w:rPr>
+          <w:sz w:val="24"/>
+          <w:szCs w:val="24"/>
+        </w:rPr>
+        <w:t>setSending</w:t>
+      </w:r>
+      <w:proofErr w:type="spellEnd"/>
+      <w:r>
+        <w:rPr>
+          <w:sz w:val="24"/>
+          <w:szCs w:val="24"/>
+        </w:rPr>
+        <w:t xml:space="preserve"> pour suivre le même schéma que le « catch ». Un petit teste et ma hop la modal fonctionne ! le problème est résolu !  </w:t>
       </w:r>
     </w:p>
     <w:sectPr>

</xml_diff>